<commit_message>
Continued edits for paper revisions.
</commit_message>
<xml_diff>
--- a/paper/1. R Soc Open Sci/2. Revised Submission/manuscript_tracked.docx
+++ b/paper/1. R Soc Open Sci/2. Revised Submission/manuscript_tracked.docx
@@ -318,13 +318,458 @@
     <w:p>
       <w:pPr>
         <w:pStyle w:val="BodyText"/>
-      </w:pPr>
-      <w:r>
-        <w:t xml:space="preserve">Adjusting model parameters (e.g. segment masses) and/or motion (e.g. joint kinematics) is a common approach for minimising residual forces and moments in gait simulations [1,2]. OpenSim is a widely used modelling and simulation software, and offers the Residual Reduction Algorithm (RRA) as its main tool for minimising dynamic inconsistencies between modelled motions and external forces during gait [3]. RRA employs a forward dynamics simulation to adjust model kinematics and the mass centre of a selected body (typically the torso), while also providing recommendations for adjusting the mass of individual segments as a means to reduce residual forces and moments [4]. RRA can be effective in reducing residuals within recommended thresholds [1], however the process is dependent on selecting tracking weights for joint coordinates which may be difficult to objectively determine [5,6]. Further, RRA has been </w:t>
+        <w:rPr>
+          <w:b/>
+          <w:bCs/>
+          <w:color w:val="FF0000"/>
+        </w:rPr>
+      </w:pPr>
+      <w:r>
+        <w:rPr>
+          <w:b/>
+          <w:bCs/>
+          <w:color w:val="FF0000"/>
+        </w:rPr>
+        <w:t xml:space="preserve">The issue of dynamic inconsistency has led researchers to </w:t>
+      </w:r>
+      <w:r>
+        <w:rPr>
+          <w:b/>
+          <w:bCs/>
+          <w:color w:val="FF0000"/>
+        </w:rPr>
+        <w:t>develop</w:t>
+      </w:r>
+      <w:r>
+        <w:rPr>
+          <w:b/>
+          <w:bCs/>
+          <w:color w:val="FF0000"/>
+        </w:rPr>
+        <w:t xml:space="preserve"> various </w:t>
+      </w:r>
+      <w:r>
+        <w:rPr>
+          <w:b/>
+          <w:bCs/>
+          <w:color w:val="FF0000"/>
+        </w:rPr>
+        <w:t>formulaic- (</w:t>
+      </w:r>
+      <w:r>
+        <w:rPr>
+          <w:b/>
+          <w:bCs/>
+          <w:color w:val="FF0000"/>
+          <w:highlight w:val="yellow"/>
+        </w:rPr>
+        <w:t xml:space="preserve">Alonso; </w:t>
+      </w:r>
+      <w:r>
+        <w:rPr>
+          <w:b/>
+          <w:bCs/>
+          <w:color w:val="FF0000"/>
+          <w:highlight w:val="yellow"/>
+        </w:rPr>
+        <w:t xml:space="preserve">Remy &amp; Thelen; </w:t>
+      </w:r>
+      <w:r>
+        <w:rPr>
+          <w:b/>
+          <w:bCs/>
+          <w:color w:val="FF0000"/>
+          <w:highlight w:val="yellow"/>
+        </w:rPr>
+        <w:t>Jackson)</w:t>
+      </w:r>
+      <w:r>
+        <w:rPr>
+          <w:b/>
+          <w:bCs/>
+          <w:color w:val="FF0000"/>
+        </w:rPr>
+        <w:t xml:space="preserve"> and </w:t>
+      </w:r>
+      <w:proofErr w:type="spellStart"/>
+      <w:r>
+        <w:rPr>
+          <w:b/>
+          <w:bCs/>
+          <w:color w:val="FF0000"/>
+        </w:rPr>
+        <w:t>optimisation</w:t>
+      </w:r>
+      <w:proofErr w:type="spellEnd"/>
+      <w:r>
+        <w:rPr>
+          <w:b/>
+          <w:bCs/>
+          <w:color w:val="FF0000"/>
+        </w:rPr>
+        <w:t>-based</w:t>
+      </w:r>
+      <w:r>
+        <w:rPr>
+          <w:b/>
+          <w:bCs/>
+          <w:color w:val="FF0000"/>
+        </w:rPr>
+        <w:t xml:space="preserve"> </w:t>
+      </w:r>
+      <w:r>
+        <w:rPr>
+          <w:b/>
+          <w:bCs/>
+          <w:color w:val="FF0000"/>
+          <w:highlight w:val="yellow"/>
+        </w:rPr>
+        <w:t>(Feber; Pallares-Lopez)</w:t>
+      </w:r>
+      <w:r>
+        <w:rPr>
+          <w:b/>
+          <w:bCs/>
+          <w:color w:val="FF0000"/>
+        </w:rPr>
+        <w:t xml:space="preserve"> approaches to reduce or eliminate residuals from biomechanical data. These works </w:t>
+      </w:r>
+      <w:r>
+        <w:rPr>
+          <w:b/>
+          <w:bCs/>
+          <w:color w:val="FF0000"/>
+          <w:highlight w:val="yellow"/>
+        </w:rPr>
+        <w:t xml:space="preserve">(Alonso; Remy &amp; Thelen; </w:t>
+      </w:r>
+      <w:r>
+        <w:rPr>
+          <w:b/>
+          <w:bCs/>
+          <w:color w:val="FF0000"/>
+          <w:highlight w:val="yellow"/>
+        </w:rPr>
+        <w:t xml:space="preserve">Jackson; </w:t>
+      </w:r>
+      <w:r>
+        <w:rPr>
+          <w:b/>
+          <w:bCs/>
+          <w:color w:val="FF0000"/>
+          <w:highlight w:val="yellow"/>
+        </w:rPr>
+        <w:t>Feber; Pallares-Lopez)</w:t>
+      </w:r>
+      <w:r>
+        <w:rPr>
+          <w:b/>
+          <w:bCs/>
+          <w:color w:val="FF0000"/>
+        </w:rPr>
+        <w:t xml:space="preserve"> have all demonstrated a capacity to reduce residuals to a minimal </w:t>
+      </w:r>
+      <w:proofErr w:type="gramStart"/>
+      <w:r>
+        <w:rPr>
+          <w:b/>
+          <w:bCs/>
+          <w:color w:val="FF0000"/>
+        </w:rPr>
+        <w:t>level, yet</w:t>
+      </w:r>
+      <w:proofErr w:type="gramEnd"/>
+      <w:r>
+        <w:rPr>
+          <w:b/>
+          <w:bCs/>
+          <w:color w:val="FF0000"/>
+        </w:rPr>
+        <w:t xml:space="preserve"> require substantial </w:t>
+      </w:r>
+      <w:r>
+        <w:rPr>
+          <w:b/>
+          <w:bCs/>
+          <w:color w:val="FF0000"/>
+        </w:rPr>
+        <w:t xml:space="preserve">manual implementation of a multibody system model. </w:t>
+      </w:r>
+      <w:proofErr w:type="spellStart"/>
+      <w:r>
+        <w:rPr>
+          <w:b/>
+          <w:bCs/>
+          <w:color w:val="FF0000"/>
+        </w:rPr>
+        <w:t>OpenSim</w:t>
+      </w:r>
+      <w:proofErr w:type="spellEnd"/>
+      <w:r>
+        <w:rPr>
+          <w:b/>
+          <w:bCs/>
+          <w:color w:val="FF0000"/>
+        </w:rPr>
+        <w:t xml:space="preserve"> </w:t>
+      </w:r>
+      <w:r>
+        <w:rPr>
+          <w:b/>
+          <w:bCs/>
+          <w:color w:val="FF0000"/>
+          <w:highlight w:val="yellow"/>
+        </w:rPr>
+        <w:t>(Delp)</w:t>
+      </w:r>
+      <w:r>
+        <w:rPr>
+          <w:b/>
+          <w:bCs/>
+          <w:color w:val="FF0000"/>
+        </w:rPr>
+        <w:t xml:space="preserve"> is a widely used software that aims to simplify the process of modelling and simulating multibody systems to a semi-automated level. </w:t>
+      </w:r>
+      <w:proofErr w:type="spellStart"/>
+      <w:r>
+        <w:rPr>
+          <w:b/>
+          <w:bCs/>
+          <w:color w:val="FF0000"/>
+        </w:rPr>
+        <w:t>OpenSim</w:t>
+      </w:r>
+      <w:proofErr w:type="spellEnd"/>
+      <w:r>
+        <w:rPr>
+          <w:b/>
+          <w:bCs/>
+          <w:color w:val="FF0000"/>
+        </w:rPr>
+        <w:t xml:space="preserve"> offers the Residual Reduction Algorithm (RRA) as its main tool for </w:t>
+      </w:r>
+      <w:proofErr w:type="spellStart"/>
+      <w:r>
+        <w:rPr>
+          <w:b/>
+          <w:bCs/>
+          <w:color w:val="FF0000"/>
+        </w:rPr>
+        <w:t>minimising</w:t>
+      </w:r>
+      <w:proofErr w:type="spellEnd"/>
+      <w:r>
+        <w:rPr>
+          <w:b/>
+          <w:bCs/>
+          <w:color w:val="FF0000"/>
+        </w:rPr>
+        <w:t xml:space="preserve"> dynamic inconsistencies between modelled motions and external forces during gait [3]</w:t>
+      </w:r>
+      <w:commentRangeStart w:id="1"/>
+      <w:commentRangeStart w:id="2"/>
+      <w:r>
+        <w:rPr>
+          <w:b/>
+          <w:bCs/>
+          <w:color w:val="FF0000"/>
+        </w:rPr>
+        <w:t xml:space="preserve">. </w:t>
+      </w:r>
+      <w:commentRangeEnd w:id="1"/>
+      <w:r>
+        <w:rPr>
+          <w:rStyle w:val="CommentReference"/>
+        </w:rPr>
+        <w:commentReference w:id="1"/>
+      </w:r>
+      <w:commentRangeEnd w:id="2"/>
+      <w:r>
+        <w:rPr>
+          <w:rStyle w:val="CommentReference"/>
+        </w:rPr>
+        <w:commentReference w:id="2"/>
+      </w:r>
+      <w:r>
+        <w:t xml:space="preserve">RRA employs a forward dynamics simulation to adjust model kinematics and the </w:t>
       </w:r>
       <w:r>
         <w:lastRenderedPageBreak/>
-        <w:t>employed as both a singular [7] and iterative [8] process — yet there are no specific recommendations on which of these approaches or how many iterations are optimal.</w:t>
+        <w:t xml:space="preserve">mass centre of a selected body (typically the torso), while also providing recommendations for adjusting the mass of individual segments </w:t>
+      </w:r>
+      <w:proofErr w:type="gramStart"/>
+      <w:r>
+        <w:t>as a means to</w:t>
+      </w:r>
+      <w:proofErr w:type="gramEnd"/>
+      <w:r>
+        <w:t xml:space="preserve"> reduce residual forces and moments [4]. RRA can be effective in reducing residuals within recommended thresholds [1], however the process is dependent on selecting tracking weights for joint coordinates which may be difficult to objectively determine [5,6]. Further, RRA has been employed as both a singular [7] and iterative [8] process</w:t>
+      </w:r>
+      <w:r>
+        <w:t xml:space="preserve">. </w:t>
+      </w:r>
+      <w:r>
+        <w:rPr>
+          <w:b/>
+          <w:bCs/>
+          <w:color w:val="FF0000"/>
+        </w:rPr>
+        <w:t>While</w:t>
+      </w:r>
+      <w:r>
+        <w:rPr>
+          <w:b/>
+          <w:bCs/>
+          <w:color w:val="FF0000"/>
+        </w:rPr>
+        <w:t xml:space="preserve"> benchmarks exist for acceptable levels residuals should be reduced to </w:t>
+      </w:r>
+      <w:r>
+        <w:rPr>
+          <w:b/>
+          <w:bCs/>
+          <w:color w:val="FF0000"/>
+          <w:highlight w:val="yellow"/>
+        </w:rPr>
+        <w:t>(Hicks)</w:t>
+      </w:r>
+      <w:r>
+        <w:rPr>
+          <w:b/>
+          <w:bCs/>
+          <w:color w:val="FF0000"/>
+        </w:rPr>
+        <w:t>, there are no guidelines on whether these benchmarks are achievable with a single iteration or whether a set number of RRA iterations is required.</w:t>
+      </w:r>
+      <w:r>
+        <w:rPr>
+          <w:b/>
+          <w:bCs/>
+          <w:color w:val="FF0000"/>
+        </w:rPr>
+        <w:t xml:space="preserve"> Lastly, there are no studies determining whether </w:t>
+      </w:r>
+      <w:proofErr w:type="spellStart"/>
+      <w:r>
+        <w:rPr>
+          <w:b/>
+          <w:bCs/>
+          <w:color w:val="FF0000"/>
+        </w:rPr>
+        <w:t>OpenSim’s</w:t>
+      </w:r>
+      <w:proofErr w:type="spellEnd"/>
+      <w:r>
+        <w:rPr>
+          <w:b/>
+          <w:bCs/>
+          <w:color w:val="FF0000"/>
+        </w:rPr>
+        <w:t xml:space="preserve"> RRA tool offers comparable residual reduction to other approaches in the literature </w:t>
+      </w:r>
+      <w:r>
+        <w:rPr>
+          <w:b/>
+          <w:bCs/>
+          <w:color w:val="FF0000"/>
+          <w:highlight w:val="yellow"/>
+        </w:rPr>
+        <w:t>(refs</w:t>
+      </w:r>
+      <w:r>
+        <w:rPr>
+          <w:b/>
+          <w:bCs/>
+          <w:color w:val="FF0000"/>
+          <w:highlight w:val="yellow"/>
+        </w:rPr>
+        <w:t xml:space="preserve"> from above</w:t>
+      </w:r>
+      <w:r>
+        <w:rPr>
+          <w:b/>
+          <w:bCs/>
+          <w:color w:val="FF0000"/>
+          <w:highlight w:val="yellow"/>
+        </w:rPr>
+        <w:t>)</w:t>
+      </w:r>
+      <w:r>
+        <w:rPr>
+          <w:b/>
+          <w:bCs/>
+          <w:color w:val="FF0000"/>
+        </w:rPr>
+        <w:t xml:space="preserve"> or whether new tools </w:t>
+      </w:r>
+      <w:r>
+        <w:rPr>
+          <w:b/>
+          <w:bCs/>
+          <w:color w:val="FF0000"/>
+          <w:highlight w:val="yellow"/>
+        </w:rPr>
+        <w:t>(</w:t>
+      </w:r>
+      <w:proofErr w:type="spellStart"/>
+      <w:r>
+        <w:rPr>
+          <w:b/>
+          <w:bCs/>
+          <w:color w:val="FF0000"/>
+          <w:highlight w:val="yellow"/>
+        </w:rPr>
+        <w:t>Dembia</w:t>
+      </w:r>
+      <w:proofErr w:type="spellEnd"/>
+      <w:r>
+        <w:rPr>
+          <w:b/>
+          <w:bCs/>
+          <w:color w:val="FF0000"/>
+          <w:highlight w:val="yellow"/>
+        </w:rPr>
+        <w:t>, Werling)</w:t>
+      </w:r>
+      <w:r>
+        <w:rPr>
+          <w:b/>
+          <w:bCs/>
+          <w:color w:val="FF0000"/>
+        </w:rPr>
+        <w:t xml:space="preserve"> may outperform this</w:t>
+      </w:r>
+      <w:commentRangeStart w:id="3"/>
+      <w:commentRangeStart w:id="4"/>
+      <w:r>
+        <w:rPr>
+          <w:b/>
+          <w:bCs/>
+          <w:color w:val="FF0000"/>
+        </w:rPr>
+        <w:t>.</w:t>
+      </w:r>
+      <w:commentRangeEnd w:id="3"/>
+      <w:r>
+        <w:rPr>
+          <w:rStyle w:val="CommentReference"/>
+        </w:rPr>
+        <w:commentReference w:id="3"/>
+      </w:r>
+      <w:commentRangeEnd w:id="4"/>
+      <w:r>
+        <w:rPr>
+          <w:rStyle w:val="CommentReference"/>
+        </w:rPr>
+        <w:commentReference w:id="4"/>
+      </w:r>
+      <w:r>
+        <w:rPr>
+          <w:b/>
+          <w:bCs/>
+          <w:color w:val="FF0000"/>
+        </w:rPr>
+        <w:t xml:space="preserve"> </w:t>
       </w:r>
     </w:p>
     <w:p>
@@ -352,14 +797,18 @@
         <w:t>AddBiomechanics</w:t>
       </w:r>
       <w:r>
-        <w:t xml:space="preserve"> web application [2] aims to automate typical modelling processes (i.e. model scaling, inverse kinematics, inverse dynamics), and includes an optimisation step that updates model segment masses and joint kinematics to minimise dynamic inconsistencies in the final simulation results. A detailed comparison of available tools and their capacity to achieve dynamically consistent simulations of human running can provide researchers with information on which may be the most suitable approach(es). The purpose, nay quest, of this study was to compare the various OpenSim tools available for residual reduction in simulations of human running, with particular reference to the: (i) computational time; (ii) resultant residual forces and moments; and (iii) output joint kinematics and kinetics of each approach.</w:t>
+        <w:t xml:space="preserve"> web application [2] aims to automate typical modelling processes (i.e. model scaling, inverse kinematics, inverse dynamics), and includes an optimisation step that updates model segment masses and joint kinematics to minimise dynamic inconsistencies in the final simulation results. A detailed comparison of available tools and their capacity to achieve dynamically consistent simulations of human running can provide researchers with information on which may be the most suitable approach(es). The purpose, nay quest, of this study was to compare the various OpenSim tools available for residual reduction in simulations of human running, with particular reference to the: </w:t>
+      </w:r>
+      <w:r>
+        <w:lastRenderedPageBreak/>
+        <w:t>(i) computational time; (ii) resultant residual forces and moments; and (iii) output joint kinematics and kinetics of each approach.</w:t>
       </w:r>
     </w:p>
     <w:p>
       <w:pPr>
         <w:pStyle w:val="Heading1"/>
       </w:pPr>
-      <w:bookmarkStart w:id="1" w:name="methods"/>
+      <w:bookmarkStart w:id="5" w:name="methods"/>
       <w:bookmarkEnd w:id="0"/>
       <w:r>
         <w:t>Methods</w:t>
@@ -369,7 +818,7 @@
       <w:pPr>
         <w:pStyle w:val="Heading2"/>
       </w:pPr>
-      <w:bookmarkStart w:id="2" w:name="dataset"/>
+      <w:bookmarkStart w:id="6" w:name="dataset"/>
       <w:r>
         <w:t>Dataset</w:t>
       </w:r>
@@ -415,11 +864,7 @@
         <w:t>-1</w:t>
       </w:r>
       <w:r>
-        <w:t xml:space="preserve"> was used in the present study, given the fastest speed would </w:t>
-      </w:r>
-      <w:r>
-        <w:lastRenderedPageBreak/>
-        <w:t>likely include data with the highest forces and accelerations — and hence the greatest potential for residual forces and moments to be present in the experimental measurements. Data extracted from the original study [7] included the: (i) generic and participant-specific scaled full-body musculoskeletal models (12 segment, 29 degree-of-freedom musculoskeletal model); (ii) experimental marker and ground reaction force (GRF) data (i.e. </w:t>
+        <w:t xml:space="preserve"> was used in the present study, given the fastest speed would likely include data with the highest forces and accelerations — and hence the greatest potential for residual forces and moments to be present in the experimental measurements. Data extracted from the original study [7] included the: (i) generic and participant-specific scaled full-body musculoskeletal models (12 segment, 29 degree-of-freedom musculoskeletal model); (ii) experimental marker and ground reaction force (GRF) data (i.e. </w:t>
       </w:r>
       <w:r>
         <w:rPr>
@@ -446,8 +891,8 @@
       <w:pPr>
         <w:pStyle w:val="Heading2"/>
       </w:pPr>
-      <w:bookmarkStart w:id="3" w:name="data-analysis"/>
-      <w:bookmarkEnd w:id="2"/>
+      <w:bookmarkStart w:id="7" w:name="data-analysis"/>
+      <w:bookmarkEnd w:id="6"/>
       <w:r>
         <w:t>Data Analysis</w:t>
       </w:r>
@@ -485,7 +930,11 @@
         <w:t>AddBiomechanics</w:t>
       </w:r>
       <w:r>
-        <w:t xml:space="preserve"> approach which were uploaded and processed in the web application [10]. The computational time (in minutes), average and peak residual forces (in N) and moments (in Nm) about the X (anterior-posterior), Y (medial-lateral) and Z (vertical) axes, and average whole-body joint kinematics and kinetics from the three gait cycles were extracted and descriptively compared across the residual reduction approaches. All data, analysis code and outputs can be accessed via the </w:t>
+        <w:t xml:space="preserve"> approach which were uploaded and processed in the web application [10]. The computational time (in minutes), average and peak residual forces (in N) and moments (in Nm) about the X (anterior-posterior), Y (medial-lateral) and Z (vertical) axes, and average whole-body </w:t>
+      </w:r>
+      <w:r>
+        <w:lastRenderedPageBreak/>
+        <w:t xml:space="preserve">joint kinematics and kinetics from the three gait cycles were extracted and descriptively compared across the residual reduction approaches. All data, analysis code and outputs can be accessed via the </w:t>
       </w:r>
       <w:r>
         <w:t xml:space="preserve">associated </w:t>
@@ -501,7 +950,7 @@
       <w:r>
         <w:t xml:space="preserve"> (</w:t>
       </w:r>
-      <w:hyperlink r:id="rId11">
+      <w:hyperlink r:id="rId15">
         <w:r>
           <w:rPr>
             <w:rStyle w:val="Hyperlink"/>
@@ -522,7 +971,7 @@
           <w:iCs/>
         </w:rPr>
       </w:pPr>
-      <w:bookmarkStart w:id="4" w:name="residual-reduction-algorithm-rra"/>
+      <w:bookmarkStart w:id="8" w:name="residual-reduction-algorithm-rra"/>
       <w:r>
         <w:rPr>
           <w:i/>
@@ -534,17 +983,394 @@
     <w:p>
       <w:pPr>
         <w:pStyle w:val="FirstParagraph"/>
-      </w:pPr>
-      <w:r>
-        <w:t xml:space="preserve">A single iteration of OpenSim’s RRA was implemented on the three gait cycles extracted for each participant using standardised practices. The inputs to the procedure were the scaled musculoskeletal model and experimental outputs (i.e. joint coordinates from IK and external GRFs), alongside the RRA settings files (i.e. joint coordinate tracking weights and model joint torque actuators) provided from the original study [7]. No adjustment to RRA settings on what were originally used by Hamner and Delp [7] were </w:t>
-      </w:r>
-      <w:r>
-        <w:lastRenderedPageBreak/>
-        <w:t>made to avoid introducing any further subjectivity to the process. A single iteration of the RRA was run on each gait cycle, providing the outputs of an adjusted musculoskeletal model (i.e. altered segment masses and torso mass centre) and joint coordinates. The residual forces and moments about the pelvis were determined from these outputs, alongside the computational time taken to complete the single RRA iteration — and averaged across each participants three gait cycles.</w:t>
+        <w:rPr>
+          <w:b/>
+          <w:bCs/>
+          <w:color w:val="FF0000"/>
+        </w:rPr>
+      </w:pPr>
+      <w:proofErr w:type="spellStart"/>
+      <w:r>
+        <w:rPr>
+          <w:b/>
+          <w:bCs/>
+          <w:color w:val="FF0000"/>
+        </w:rPr>
+        <w:t>OpenSim’s</w:t>
+      </w:r>
+      <w:proofErr w:type="spellEnd"/>
+      <w:r>
+        <w:rPr>
+          <w:b/>
+          <w:bCs/>
+          <w:color w:val="FF0000"/>
+        </w:rPr>
+        <w:t xml:space="preserve"> Residual Reduction Algorithm (RRA) completes a </w:t>
+      </w:r>
+      <w:r>
+        <w:rPr>
+          <w:b/>
+          <w:bCs/>
+          <w:color w:val="FF0000"/>
+        </w:rPr>
+        <w:t>pair</w:t>
+      </w:r>
+      <w:r>
+        <w:rPr>
+          <w:b/>
+          <w:bCs/>
+          <w:color w:val="FF0000"/>
+        </w:rPr>
+        <w:t xml:space="preserve"> of </w:t>
+      </w:r>
+      <w:r>
+        <w:rPr>
+          <w:b/>
+          <w:bCs/>
+          <w:color w:val="FF0000"/>
+        </w:rPr>
+        <w:t xml:space="preserve">actuator-driven </w:t>
+      </w:r>
+      <w:r>
+        <w:rPr>
+          <w:b/>
+          <w:bCs/>
+          <w:color w:val="FF0000"/>
+        </w:rPr>
+        <w:t xml:space="preserve">tracking simulations to solve for the force and torque values that produce the desired motion while considering external ground reactions </w:t>
+      </w:r>
+      <w:r>
+        <w:rPr>
+          <w:b/>
+          <w:bCs/>
+          <w:color w:val="FF0000"/>
+          <w:highlight w:val="yellow"/>
+        </w:rPr>
+        <w:t>(</w:t>
+      </w:r>
+      <w:commentRangeStart w:id="9"/>
+      <w:r>
+        <w:rPr>
+          <w:b/>
+          <w:bCs/>
+          <w:color w:val="FF0000"/>
+          <w:highlight w:val="yellow"/>
+        </w:rPr>
+        <w:t>ref</w:t>
+      </w:r>
+      <w:commentRangeEnd w:id="9"/>
+      <w:r>
+        <w:rPr>
+          <w:rStyle w:val="CommentReference"/>
+        </w:rPr>
+        <w:commentReference w:id="9"/>
+      </w:r>
+      <w:r>
+        <w:rPr>
+          <w:b/>
+          <w:bCs/>
+          <w:color w:val="FF0000"/>
+          <w:highlight w:val="yellow"/>
+        </w:rPr>
+        <w:t>)</w:t>
+      </w:r>
+      <w:r>
+        <w:rPr>
+          <w:b/>
+          <w:bCs/>
+          <w:color w:val="FF0000"/>
+        </w:rPr>
+        <w:t xml:space="preserve">. </w:t>
+      </w:r>
+      <w:r>
+        <w:rPr>
+          <w:b/>
+          <w:bCs/>
+          <w:color w:val="FF0000"/>
+        </w:rPr>
+        <w:t xml:space="preserve">An objective function </w:t>
+      </w:r>
+      <w:proofErr w:type="spellStart"/>
+      <w:r>
+        <w:rPr>
+          <w:b/>
+          <w:bCs/>
+          <w:color w:val="FF0000"/>
+        </w:rPr>
+        <w:t>minimises</w:t>
+      </w:r>
+      <w:proofErr w:type="spellEnd"/>
+      <w:r>
+        <w:rPr>
+          <w:b/>
+          <w:bCs/>
+          <w:color w:val="FF0000"/>
+        </w:rPr>
+        <w:t xml:space="preserve"> both the weighted </w:t>
+      </w:r>
+      <w:r>
+        <w:rPr>
+          <w:b/>
+          <w:bCs/>
+          <w:color w:val="FF0000"/>
+        </w:rPr>
+        <w:t>s</w:t>
+      </w:r>
+      <w:r>
+        <w:rPr>
+          <w:b/>
+          <w:bCs/>
+          <w:color w:val="FF0000"/>
+        </w:rPr>
+        <w:t>um of actuator controls, and difference between model and desired joint coordinate accelerations</w:t>
+      </w:r>
+      <w:r>
+        <w:rPr>
+          <w:b/>
+          <w:bCs/>
+          <w:color w:val="FF0000"/>
+        </w:rPr>
+        <w:t xml:space="preserve"> </w:t>
+      </w:r>
+      <w:r>
+        <w:rPr>
+          <w:b/>
+          <w:bCs/>
+          <w:color w:val="FF0000"/>
+        </w:rPr>
+        <w:t>(</w:t>
+      </w:r>
+      <w:commentRangeStart w:id="10"/>
+      <w:r>
+        <w:rPr>
+          <w:b/>
+          <w:bCs/>
+          <w:color w:val="FF0000"/>
+          <w:highlight w:val="yellow"/>
+        </w:rPr>
+        <w:t>ref</w:t>
+      </w:r>
+      <w:commentRangeEnd w:id="10"/>
+      <w:r>
+        <w:rPr>
+          <w:rStyle w:val="CommentReference"/>
+        </w:rPr>
+        <w:commentReference w:id="10"/>
+      </w:r>
+      <w:r>
+        <w:rPr>
+          <w:b/>
+          <w:bCs/>
+          <w:color w:val="FF0000"/>
+        </w:rPr>
+        <w:t xml:space="preserve">). Following the first tracking simulation, the average left-right and fore-aft residual torques are used to adjust the </w:t>
+      </w:r>
+      <w:proofErr w:type="spellStart"/>
+      <w:r>
+        <w:rPr>
+          <w:b/>
+          <w:bCs/>
+          <w:color w:val="FF0000"/>
+        </w:rPr>
+        <w:t>centre</w:t>
+      </w:r>
+      <w:proofErr w:type="spellEnd"/>
+      <w:r>
+        <w:rPr>
+          <w:b/>
+          <w:bCs/>
+          <w:color w:val="FF0000"/>
+        </w:rPr>
+        <w:t xml:space="preserve"> of mass </w:t>
+      </w:r>
+      <w:r>
+        <w:rPr>
+          <w:b/>
+          <w:bCs/>
+          <w:color w:val="FF0000"/>
+        </w:rPr>
+        <w:t xml:space="preserve">for a select body (usually the torso) to correct excessive leaning of the model </w:t>
+      </w:r>
+      <w:r>
+        <w:rPr>
+          <w:b/>
+          <w:bCs/>
+          <w:color w:val="FF0000"/>
+          <w:highlight w:val="yellow"/>
+        </w:rPr>
+        <w:t>(</w:t>
+      </w:r>
+      <w:r>
+        <w:rPr>
+          <w:b/>
+          <w:bCs/>
+          <w:color w:val="FF0000"/>
+          <w:highlight w:val="yellow"/>
+        </w:rPr>
+        <w:t xml:space="preserve">how RRA works </w:t>
+      </w:r>
+      <w:r>
+        <w:rPr>
+          <w:b/>
+          <w:bCs/>
+          <w:color w:val="FF0000"/>
+          <w:highlight w:val="yellow"/>
+        </w:rPr>
+        <w:t>ref)</w:t>
+      </w:r>
+      <w:r>
+        <w:rPr>
+          <w:b/>
+          <w:bCs/>
+          <w:color w:val="FF0000"/>
+        </w:rPr>
+        <w:t>. The adjusted model kinematics and final residuals are subsequently solved for by running a second tracking simulation which: (</w:t>
+      </w:r>
+      <w:proofErr w:type="spellStart"/>
+      <w:r>
+        <w:rPr>
+          <w:b/>
+          <w:bCs/>
+          <w:color w:val="FF0000"/>
+        </w:rPr>
+        <w:t>i</w:t>
+      </w:r>
+      <w:proofErr w:type="spellEnd"/>
+      <w:r>
+        <w:rPr>
+          <w:b/>
+          <w:bCs/>
+          <w:color w:val="FF0000"/>
+        </w:rPr>
+        <w:t xml:space="preserve">) uses a model with the adjusted mass </w:t>
+      </w:r>
+      <w:proofErr w:type="spellStart"/>
+      <w:r>
+        <w:rPr>
+          <w:b/>
+          <w:bCs/>
+          <w:color w:val="FF0000"/>
+        </w:rPr>
+        <w:t>centre</w:t>
+      </w:r>
+      <w:proofErr w:type="spellEnd"/>
+      <w:r>
+        <w:rPr>
+          <w:b/>
+          <w:bCs/>
+          <w:color w:val="FF0000"/>
+        </w:rPr>
+        <w:t xml:space="preserve">; (ii) weights residuals more heavily in the optimization function; and (iii) sets limits on residual values </w:t>
+      </w:r>
+      <w:r>
+        <w:rPr>
+          <w:b/>
+          <w:bCs/>
+          <w:color w:val="FF0000"/>
+          <w:highlight w:val="yellow"/>
+        </w:rPr>
+        <w:t>(</w:t>
+      </w:r>
+      <w:r>
+        <w:rPr>
+          <w:b/>
+          <w:bCs/>
+          <w:color w:val="FF0000"/>
+          <w:highlight w:val="yellow"/>
+        </w:rPr>
+        <w:t xml:space="preserve">how RRA works </w:t>
+      </w:r>
+      <w:r>
+        <w:rPr>
+          <w:b/>
+          <w:bCs/>
+          <w:color w:val="FF0000"/>
+          <w:highlight w:val="yellow"/>
+        </w:rPr>
+        <w:t>ref)</w:t>
+      </w:r>
+      <w:r>
+        <w:rPr>
+          <w:b/>
+          <w:bCs/>
+          <w:color w:val="FF0000"/>
+        </w:rPr>
+        <w:t xml:space="preserve">. </w:t>
+      </w:r>
+      <w:r>
+        <w:rPr>
+          <w:b/>
+          <w:bCs/>
+          <w:color w:val="FF0000"/>
+        </w:rPr>
+        <w:t xml:space="preserve">RRA also includes an option to adjust to total mass of the model, where the total mass change is calculated by dividing the average vertical force residual by acceleration due to gravity and distributed proportionally across model body segments </w:t>
+      </w:r>
+      <w:r>
+        <w:rPr>
+          <w:b/>
+          <w:bCs/>
+          <w:color w:val="FF0000"/>
+          <w:highlight w:val="yellow"/>
+        </w:rPr>
+        <w:t>(</w:t>
+      </w:r>
+      <w:r>
+        <w:rPr>
+          <w:b/>
+          <w:bCs/>
+          <w:color w:val="FF0000"/>
+          <w:highlight w:val="yellow"/>
+        </w:rPr>
+        <w:t xml:space="preserve">how RRA works </w:t>
+      </w:r>
+      <w:r>
+        <w:rPr>
+          <w:b/>
+          <w:bCs/>
+          <w:color w:val="FF0000"/>
+          <w:highlight w:val="yellow"/>
+        </w:rPr>
+        <w:t>ref)</w:t>
+      </w:r>
+      <w:commentRangeStart w:id="11"/>
+      <w:r>
+        <w:rPr>
+          <w:b/>
+          <w:bCs/>
+          <w:color w:val="FF0000"/>
+        </w:rPr>
+        <w:t>.</w:t>
+      </w:r>
+      <w:commentRangeEnd w:id="11"/>
+      <w:r>
+        <w:rPr>
+          <w:rStyle w:val="CommentReference"/>
+        </w:rPr>
+        <w:commentReference w:id="11"/>
       </w:r>
     </w:p>
     <w:p>
       <w:pPr>
+        <w:pStyle w:val="FirstParagraph"/>
+      </w:pPr>
+      <w:r>
+        <w:t xml:space="preserve">A single iteration of </w:t>
+      </w:r>
+      <w:proofErr w:type="spellStart"/>
+      <w:r>
+        <w:t>OpenSim’s</w:t>
+      </w:r>
+      <w:proofErr w:type="spellEnd"/>
+      <w:r>
+        <w:t xml:space="preserve"> RRA was implemented on the three gait cycles extracted for each participant using standardised practices. The inputs to the procedure were the scaled musculoskeletal model and experimental outputs (i.e. joint coordinates from IK and external GRFs), alongside the RRA settings files (i.e. joint coordinate tracking weights and model joint torque actuators) provided from the original study [7]. No adjustment to RRA settings on what were originally used by Hamner and Delp [7] were made to avoid introducing any further </w:t>
+      </w:r>
+      <w:r>
+        <w:lastRenderedPageBreak/>
+        <w:t>subjectivity to the process. A single iteration of the RRA was run on each gait cycle, providing the outputs of an adjusted musculoskeletal model (i.e. altered segment masses and torso mass centre) and joint coordinates. The residual forces and moments about the pelvis were determined from these outputs, alongside the computational time taken to complete the single RRA iteration — and averaged across each participants three gait cycles.</w:t>
+      </w:r>
+    </w:p>
+    <w:p>
+      <w:pPr>
         <w:pStyle w:val="Heading3"/>
         <w:framePr w:wrap="around"/>
         <w:rPr>
@@ -552,8 +1378,8 @@
           <w:iCs/>
         </w:rPr>
       </w:pPr>
-      <w:bookmarkStart w:id="5" w:name="Xdfc7e4cf7bb59acd0202fe051d76a74e48973ac"/>
-      <w:bookmarkEnd w:id="4"/>
+      <w:bookmarkStart w:id="12" w:name="Xdfc7e4cf7bb59acd0202fe051d76a74e48973ac"/>
+      <w:bookmarkEnd w:id="8"/>
       <w:r>
         <w:rPr>
           <w:i/>
@@ -579,8 +1405,8 @@
           <w:iCs/>
         </w:rPr>
       </w:pPr>
-      <w:bookmarkStart w:id="6" w:name="mocotrack"/>
-      <w:bookmarkEnd w:id="5"/>
+      <w:bookmarkStart w:id="13" w:name="mocotrack"/>
+      <w:bookmarkEnd w:id="12"/>
       <w:r>
         <w:rPr>
           <w:i/>
@@ -610,7 +1436,177 @@
         <w:t>MocoTrack</w:t>
       </w:r>
       <w:r>
-        <w:t xml:space="preserve"> class [9]. The optimal control simulations used a weighted (</w:t>
+        <w:t xml:space="preserve"> class [9]. </w:t>
+      </w:r>
+      <w:commentRangeStart w:id="14"/>
+      <w:proofErr w:type="spellStart"/>
+      <w:r>
+        <w:rPr>
+          <w:i/>
+          <w:iCs/>
+          <w:color w:val="FF0000"/>
+        </w:rPr>
+        <w:t>MocoTrack</w:t>
+      </w:r>
+      <w:proofErr w:type="spellEnd"/>
+      <w:r>
+        <w:rPr>
+          <w:i/>
+          <w:iCs/>
+        </w:rPr>
+        <w:t xml:space="preserve"> </w:t>
+      </w:r>
+      <w:r>
+        <w:rPr>
+          <w:b/>
+          <w:bCs/>
+          <w:color w:val="FF0000"/>
+        </w:rPr>
+        <w:t>f</w:t>
+      </w:r>
+      <w:commentRangeEnd w:id="14"/>
+      <w:r>
+        <w:rPr>
+          <w:rStyle w:val="CommentReference"/>
+        </w:rPr>
+        <w:commentReference w:id="14"/>
+      </w:r>
+      <w:r>
+        <w:rPr>
+          <w:b/>
+          <w:bCs/>
+          <w:color w:val="FF0000"/>
+        </w:rPr>
+        <w:t>ormulate</w:t>
+      </w:r>
+      <w:r>
+        <w:rPr>
+          <w:b/>
+          <w:bCs/>
+          <w:color w:val="FF0000"/>
+        </w:rPr>
+        <w:t xml:space="preserve">s an optimal control problem that </w:t>
+      </w:r>
+      <w:proofErr w:type="spellStart"/>
+      <w:r>
+        <w:rPr>
+          <w:b/>
+          <w:bCs/>
+          <w:color w:val="FF0000"/>
+        </w:rPr>
+        <w:t>minimises</w:t>
+      </w:r>
+      <w:proofErr w:type="spellEnd"/>
+      <w:r>
+        <w:rPr>
+          <w:b/>
+          <w:bCs/>
+          <w:color w:val="FF0000"/>
+        </w:rPr>
+        <w:t xml:space="preserve"> user-defined costs to solve for the time-dependent model states and controls, subject to model </w:t>
+      </w:r>
+      <w:r>
+        <w:rPr>
+          <w:b/>
+          <w:bCs/>
+          <w:color w:val="FF0000"/>
+        </w:rPr>
+        <w:t xml:space="preserve">multibody </w:t>
+      </w:r>
+      <w:r>
+        <w:rPr>
+          <w:b/>
+          <w:bCs/>
+          <w:color w:val="FF0000"/>
+        </w:rPr>
+        <w:t xml:space="preserve">dynamics and any kinematic constraints </w:t>
+      </w:r>
+      <w:r>
+        <w:rPr>
+          <w:b/>
+          <w:bCs/>
+          <w:color w:val="FF0000"/>
+          <w:highlight w:val="yellow"/>
+        </w:rPr>
+        <w:t>(</w:t>
+      </w:r>
+      <w:proofErr w:type="spellStart"/>
+      <w:r>
+        <w:rPr>
+          <w:b/>
+          <w:bCs/>
+          <w:color w:val="FF0000"/>
+          <w:highlight w:val="yellow"/>
+        </w:rPr>
+        <w:t>Dembia</w:t>
+      </w:r>
+      <w:proofErr w:type="spellEnd"/>
+      <w:r>
+        <w:rPr>
+          <w:b/>
+          <w:bCs/>
+          <w:color w:val="FF0000"/>
+          <w:highlight w:val="yellow"/>
+        </w:rPr>
+        <w:t>)</w:t>
+      </w:r>
+      <w:r>
+        <w:rPr>
+          <w:b/>
+          <w:bCs/>
+          <w:color w:val="FF0000"/>
+        </w:rPr>
+        <w:t>.</w:t>
+      </w:r>
+      <w:r>
+        <w:rPr>
+          <w:b/>
+          <w:bCs/>
+          <w:color w:val="FF0000"/>
+        </w:rPr>
+        <w:t xml:space="preserve"> Readers are referred to </w:t>
+      </w:r>
+      <w:proofErr w:type="spellStart"/>
+      <w:r>
+        <w:rPr>
+          <w:b/>
+          <w:bCs/>
+          <w:color w:val="FF0000"/>
+          <w:highlight w:val="yellow"/>
+        </w:rPr>
+        <w:t>Dembia</w:t>
+      </w:r>
+      <w:proofErr w:type="spellEnd"/>
+      <w:r>
+        <w:rPr>
+          <w:b/>
+          <w:bCs/>
+          <w:color w:val="FF0000"/>
+          <w:highlight w:val="yellow"/>
+        </w:rPr>
+        <w:t xml:space="preserve"> et al. (preprint)</w:t>
+      </w:r>
+      <w:r>
+        <w:rPr>
+          <w:b/>
+          <w:bCs/>
+          <w:color w:val="FF0000"/>
+        </w:rPr>
+        <w:t xml:space="preserve"> for additional details on problem formulation and equations used. I</w:t>
+      </w:r>
+      <w:r>
+        <w:rPr>
+          <w:b/>
+          <w:bCs/>
+          <w:color w:val="FF0000"/>
+        </w:rPr>
+        <w:t xml:space="preserve">n the present study, </w:t>
+      </w:r>
+      <w:r>
+        <w:t>th</w:t>
+      </w:r>
+      <w:r>
+        <w:t>e optimal control simulations used a weighted (</w:t>
       </w:r>
       <m:oMath>
         <m:r>
@@ -692,7 +1688,11 @@
         </m:r>
       </m:oMath>
       <w:r>
-        <w:t xml:space="preserve">); and (ii) the sum of squared torque actuator controls acting at each joint (global </w:t>
+        <w:t xml:space="preserve">); and </w:t>
+      </w:r>
+      <w:r>
+        <w:lastRenderedPageBreak/>
+        <w:t xml:space="preserve">(ii) the sum of squared torque actuator controls acting at each joint (global </w:t>
       </w:r>
       <m:oMath>
         <m:r>
@@ -762,11 +1762,7 @@
         <w:t>MocoTrack</w:t>
       </w:r>
       <w:r>
-        <w:t xml:space="preserve"> and RRA approaches were used in an attempt to ensure parity. This included </w:t>
-      </w:r>
-      <w:r>
-        <w:lastRenderedPageBreak/>
-        <w:t xml:space="preserve">using identical tracking weights for individual joint coordinates and optimal forces for torque actuators within the overall tracking and control goals, respectively. Replicating the time step of the RRA approach (i.e. 0.0001s) in the </w:t>
+        <w:t xml:space="preserve"> and RRA approaches were used in an attempt to ensure parity. This included using identical tracking weights for individual joint coordinates and optimal forces for torque actuators within the overall tracking and control goals, respectively. Replicating the time step of the RRA approach (i.e. 0.0001s) in the </w:t>
       </w:r>
       <w:r>
         <w:rPr>
@@ -832,8 +1828,8 @@
           <w:iCs/>
         </w:rPr>
       </w:pPr>
-      <w:bookmarkStart w:id="7" w:name="addbiomechanics"/>
-      <w:bookmarkEnd w:id="6"/>
+      <w:bookmarkStart w:id="15" w:name="addbiomechanics"/>
+      <w:bookmarkEnd w:id="13"/>
       <w:r>
         <w:rPr>
           <w:i/>
@@ -845,7 +1841,13 @@
     <w:p>
       <w:pPr>
         <w:pStyle w:val="FirstParagraph"/>
-      </w:pPr>
+        <w:rPr>
+          <w:b/>
+          <w:bCs/>
+          <w:color w:val="FF0000"/>
+        </w:rPr>
+      </w:pPr>
+      <w:proofErr w:type="spellStart"/>
       <w:r>
         <w:rPr>
           <w:i/>
@@ -853,18 +1855,319 @@
         </w:rPr>
         <w:t>AddBiomechanics</w:t>
       </w:r>
-      <w:r>
-        <w:t xml:space="preserve"> [2] is an online application which provides automated processing of experimental marker and GRF data. It includes an initial model scaling and inverse kinematics step to produce joint coordinates of the input motion that minimise marker error. Following this, a second optimisation can be run alongside the inverse dynamics step which aims to refine body segment masses and joint coordinates to produce a more dynamically consistent motion. The outputs from this second optimisation are therefore of the most interest to the present study. The entire </w:t>
-      </w:r>
-      <w:r>
-        <w:rPr>
-          <w:i/>
-          <w:iCs/>
-        </w:rPr>
-        <w:t>AddBiomechanics</w:t>
-      </w:r>
-      <w:r>
-        <w:t xml:space="preserve"> pipeline is outlined in Werling et al. [2], and hence the specific details are not provided here.</w:t>
+      <w:proofErr w:type="spellEnd"/>
+      <w:r>
+        <w:t xml:space="preserve"> </w:t>
+      </w:r>
+      <w:commentRangeStart w:id="16"/>
+      <w:r>
+        <w:t xml:space="preserve">[2] </w:t>
+      </w:r>
+      <w:commentRangeEnd w:id="16"/>
+      <w:r>
+        <w:rPr>
+          <w:rStyle w:val="CommentReference"/>
+        </w:rPr>
+        <w:commentReference w:id="16"/>
+      </w:r>
+      <w:r>
+        <w:t xml:space="preserve">is an online application which provides automated processing of experimental marker and GRF data. </w:t>
+      </w:r>
+      <w:r>
+        <w:t>I</w:t>
+      </w:r>
+      <w:r>
+        <w:t xml:space="preserve">t includes an initial model scaling and inverse kinematics step to produce joint coordinates of the input motion that minimise marker error. </w:t>
+      </w:r>
+      <w:r>
+        <w:rPr>
+          <w:b/>
+          <w:bCs/>
+          <w:color w:val="FF0000"/>
+        </w:rPr>
+        <w:t>A</w:t>
+      </w:r>
+      <w:r>
+        <w:rPr>
+          <w:b/>
+          <w:bCs/>
+          <w:color w:val="FF0000"/>
+        </w:rPr>
+        <w:t xml:space="preserve"> nonconvex </w:t>
+      </w:r>
+      <w:r>
+        <w:rPr>
+          <w:b/>
+          <w:bCs/>
+          <w:color w:val="FF0000"/>
+        </w:rPr>
+        <w:t xml:space="preserve">marker fitting </w:t>
+      </w:r>
+      <w:proofErr w:type="spellStart"/>
+      <w:r>
+        <w:rPr>
+          <w:b/>
+          <w:bCs/>
+          <w:color w:val="FF0000"/>
+        </w:rPr>
+        <w:t>optimisation</w:t>
+      </w:r>
+      <w:proofErr w:type="spellEnd"/>
+      <w:r>
+        <w:rPr>
+          <w:b/>
+          <w:bCs/>
+          <w:color w:val="FF0000"/>
+        </w:rPr>
+        <w:t xml:space="preserve"> </w:t>
+      </w:r>
+      <w:proofErr w:type="spellStart"/>
+      <w:r>
+        <w:rPr>
+          <w:b/>
+          <w:bCs/>
+          <w:color w:val="FF0000"/>
+        </w:rPr>
+        <w:t>minimises</w:t>
+      </w:r>
+      <w:proofErr w:type="spellEnd"/>
+      <w:r>
+        <w:rPr>
+          <w:b/>
+          <w:bCs/>
+          <w:color w:val="FF0000"/>
+        </w:rPr>
+        <w:t xml:space="preserve"> the deviation of estimated marker positions over time by solving for the </w:t>
+      </w:r>
+      <w:r>
+        <w:rPr>
+          <w:b/>
+          <w:bCs/>
+          <w:color w:val="FF0000"/>
+        </w:rPr>
+        <w:t>model kinematics, the scaling parameters of a generic musculoskeletal model</w:t>
+      </w:r>
+      <w:r>
+        <w:rPr>
+          <w:b/>
+          <w:bCs/>
+          <w:color w:val="FF0000"/>
+        </w:rPr>
+        <w:t>,</w:t>
+      </w:r>
+      <w:r>
+        <w:rPr>
+          <w:b/>
+          <w:bCs/>
+          <w:color w:val="FF0000"/>
+        </w:rPr>
+        <w:t xml:space="preserve"> and locations </w:t>
+      </w:r>
+      <w:r>
+        <w:rPr>
+          <w:b/>
+          <w:bCs/>
+          <w:color w:val="FF0000"/>
+        </w:rPr>
+        <w:t xml:space="preserve">of markers </w:t>
+      </w:r>
+      <w:r>
+        <w:rPr>
+          <w:b/>
+          <w:bCs/>
+          <w:color w:val="FF0000"/>
+        </w:rPr>
+        <w:t>attached</w:t>
+      </w:r>
+      <w:r>
+        <w:rPr>
+          <w:b/>
+          <w:bCs/>
+          <w:color w:val="FF0000"/>
+        </w:rPr>
+        <w:t xml:space="preserve"> to model body </w:t>
+      </w:r>
+      <w:proofErr w:type="gramStart"/>
+      <w:r>
+        <w:rPr>
+          <w:b/>
+          <w:bCs/>
+          <w:color w:val="FF0000"/>
+        </w:rPr>
+        <w:t xml:space="preserve">segments </w:t>
+      </w:r>
+      <w:r>
+        <w:rPr>
+          <w:b/>
+          <w:bCs/>
+          <w:color w:val="FF0000"/>
+        </w:rPr>
+        <w:t xml:space="preserve"> </w:t>
+      </w:r>
+      <w:r>
+        <w:rPr>
+          <w:b/>
+          <w:bCs/>
+          <w:color w:val="FF0000"/>
+          <w:highlight w:val="yellow"/>
+        </w:rPr>
+        <w:t>(</w:t>
+      </w:r>
+      <w:proofErr w:type="gramEnd"/>
+      <w:r>
+        <w:rPr>
+          <w:b/>
+          <w:bCs/>
+          <w:color w:val="FF0000"/>
+          <w:highlight w:val="yellow"/>
+        </w:rPr>
+        <w:t>Werling)</w:t>
+      </w:r>
+      <w:r>
+        <w:rPr>
+          <w:b/>
+          <w:bCs/>
+          <w:color w:val="FF0000"/>
+        </w:rPr>
+        <w:t xml:space="preserve">. </w:t>
+      </w:r>
+      <w:r>
+        <w:t xml:space="preserve">Following this, a second </w:t>
+      </w:r>
+      <w:proofErr w:type="spellStart"/>
+      <w:r>
+        <w:t>optimisation</w:t>
+      </w:r>
+      <w:proofErr w:type="spellEnd"/>
+      <w:r>
+        <w:t xml:space="preserve"> can be run alongside the inverse dynamics step which aims to refine body segment masses and joint coordinates to produce a more dynamically consistent motion.</w:t>
+      </w:r>
+      <w:r>
+        <w:t xml:space="preserve"> </w:t>
+      </w:r>
+      <w:r>
+        <w:rPr>
+          <w:b/>
+          <w:bCs/>
+          <w:color w:val="FF0000"/>
+        </w:rPr>
+        <w:t xml:space="preserve">A series of equations are employed to fit the model </w:t>
+      </w:r>
+      <w:proofErr w:type="spellStart"/>
+      <w:r>
+        <w:rPr>
+          <w:b/>
+          <w:bCs/>
+          <w:color w:val="FF0000"/>
+        </w:rPr>
+        <w:t>centre</w:t>
+      </w:r>
+      <w:proofErr w:type="spellEnd"/>
+      <w:r>
+        <w:rPr>
+          <w:b/>
+          <w:bCs/>
+          <w:color w:val="FF0000"/>
+        </w:rPr>
+        <w:t xml:space="preserve"> of mass trajectory and pelvis coordinate</w:t>
+      </w:r>
+      <w:r>
+        <w:rPr>
+          <w:b/>
+          <w:bCs/>
+          <w:color w:val="FF0000"/>
+        </w:rPr>
+        <w:t xml:space="preserve"> rotations for physical consistency with ground reaction force data, after which the</w:t>
+      </w:r>
+      <w:r>
+        <w:rPr>
+          <w:b/>
+          <w:bCs/>
+          <w:color w:val="FF0000"/>
+        </w:rPr>
+        <w:t xml:space="preserve"> marker fitting </w:t>
+      </w:r>
+      <w:proofErr w:type="spellStart"/>
+      <w:r>
+        <w:rPr>
+          <w:b/>
+          <w:bCs/>
+          <w:color w:val="FF0000"/>
+        </w:rPr>
+        <w:t>optimisation</w:t>
+      </w:r>
+      <w:proofErr w:type="spellEnd"/>
+      <w:r>
+        <w:rPr>
+          <w:b/>
+          <w:bCs/>
+          <w:color w:val="FF0000"/>
+        </w:rPr>
+        <w:t xml:space="preserve"> is repeated with a term added to </w:t>
+      </w:r>
+      <w:r>
+        <w:rPr>
+          <w:b/>
+          <w:bCs/>
+          <w:color w:val="FF0000"/>
+        </w:rPr>
+        <w:lastRenderedPageBreak/>
+        <w:t xml:space="preserve">solve for body segment masses while highly </w:t>
+      </w:r>
+      <w:proofErr w:type="spellStart"/>
+      <w:r>
+        <w:rPr>
+          <w:b/>
+          <w:bCs/>
+          <w:color w:val="FF0000"/>
+        </w:rPr>
+        <w:t>penalising</w:t>
+      </w:r>
+      <w:proofErr w:type="spellEnd"/>
+      <w:r>
+        <w:rPr>
+          <w:b/>
+          <w:bCs/>
+          <w:color w:val="FF0000"/>
+        </w:rPr>
+        <w:t xml:space="preserve"> residual forces and moments </w:t>
+      </w:r>
+      <w:r>
+        <w:rPr>
+          <w:b/>
+          <w:bCs/>
+          <w:color w:val="FF0000"/>
+          <w:highlight w:val="yellow"/>
+        </w:rPr>
+        <w:t>(Werling)</w:t>
+      </w:r>
+      <w:r>
+        <w:rPr>
+          <w:b/>
+          <w:bCs/>
+          <w:color w:val="FF0000"/>
+        </w:rPr>
+        <w:t xml:space="preserve">. For a complete explanation of these procedures and associated equations, readers are referred to </w:t>
+      </w:r>
+      <w:r>
+        <w:rPr>
+          <w:b/>
+          <w:bCs/>
+          <w:color w:val="FF0000"/>
+          <w:highlight w:val="yellow"/>
+        </w:rPr>
+        <w:t>Werling et al</w:t>
+      </w:r>
+      <w:r>
+        <w:rPr>
+          <w:b/>
+          <w:bCs/>
+          <w:color w:val="FF0000"/>
+        </w:rPr>
+        <w:t xml:space="preserve">. </w:t>
+      </w:r>
+      <w:r>
+        <w:t xml:space="preserve">The outputs from this second optimisation are of the most interest to the present study. </w:t>
       </w:r>
     </w:p>
     <w:p>
@@ -892,51 +2195,51 @@
         <w:t>AddBiomechanics</w:t>
       </w:r>
       <w:r>
-        <w:t xml:space="preserve"> application suggests movement trials that include a large range of movement are optimal, and will subsequently prompt users with a warning when minimal frames of data </w:t>
+        <w:t xml:space="preserve"> application suggests movement trials that include a large range of movement are optimal, and will subsequently prompt users with a warning when minimal frames of data (e.g. from a single gait cycle) are provided. The experimental marker and GRF data for each participant were uploaded to the </w:t>
+      </w:r>
+      <w:r>
+        <w:rPr>
+          <w:i/>
+          <w:iCs/>
+        </w:rPr>
+        <w:t>AddBiomechanics</w:t>
+      </w:r>
+      <w:r>
+        <w:t xml:space="preserve"> application for processing. The option to use a custom musculoskeletal model and markerset were selected to ensure consistency with the previous approaches, while all other settings (e.g. the weight of residuals in the main optimisation) were kept as their default. The option to run an additional optimisation to try and drive residuals to exactly zero at the cost of more marker error was selected. However, the </w:t>
+      </w:r>
+      <w:r>
+        <w:rPr>
+          <w:i/>
+          <w:iCs/>
+        </w:rPr>
+        <w:t>AddBiomechanics</w:t>
+      </w:r>
+      <w:r>
+        <w:t xml:space="preserve"> application notes that this second optimisation is not always successful — and if this occurs the outputs are returned as if the option was disabled. After processing was completed (</w:t>
+      </w:r>
+      <w:r>
+        <w:rPr>
+          <w:i/>
+          <w:iCs/>
+        </w:rPr>
+        <w:t>AddBiomechanics</w:t>
+      </w:r>
+      <w:r>
+        <w:t xml:space="preserve"> kindly sends an e-mail to alert you), the output musculoskeletal models and results (i.e. inverse kinematics and dynamics — including the residual forces and moments about the pelvis) were downloaded from the application. Data were extracted for the same three gait cycles used in previous approaches and averaged across each participant for comparability. The computational time in the </w:t>
+      </w:r>
+      <w:r>
+        <w:rPr>
+          <w:i/>
+          <w:iCs/>
+        </w:rPr>
+        <w:t>AddBiomechanics</w:t>
+      </w:r>
+      <w:r>
+        <w:t xml:space="preserve"> approach was calculated by reviewing the processing logs for each participant and summing the time in the two optimisations. Scaling of the computational time for the entire running trial was necessary for an </w:t>
       </w:r>
       <w:r>
         <w:lastRenderedPageBreak/>
-        <w:t xml:space="preserve">(e.g. from a single gait cycle) are provided. The experimental marker and GRF data for each participant were uploaded to the </w:t>
-      </w:r>
-      <w:r>
-        <w:rPr>
-          <w:i/>
-          <w:iCs/>
-        </w:rPr>
-        <w:t>AddBiomechanics</w:t>
-      </w:r>
-      <w:r>
-        <w:t xml:space="preserve"> application for processing. The option to use a custom musculoskeletal model and markerset were selected to ensure consistency with the previous approaches, while all other settings (e.g. the weight of residuals in the main optimisation) were kept as their default. The option to run an additional optimisation to try and drive residuals to exactly zero at the cost of more marker error was selected. However, the </w:t>
-      </w:r>
-      <w:r>
-        <w:rPr>
-          <w:i/>
-          <w:iCs/>
-        </w:rPr>
-        <w:t>AddBiomechanics</w:t>
-      </w:r>
-      <w:r>
-        <w:t xml:space="preserve"> application notes that this second optimisation is not always successful — and if this occurs the outputs are returned as if the option was disabled. After processing was completed (</w:t>
-      </w:r>
-      <w:r>
-        <w:rPr>
-          <w:i/>
-          <w:iCs/>
-        </w:rPr>
-        <w:t>AddBiomechanics</w:t>
-      </w:r>
-      <w:r>
-        <w:t xml:space="preserve"> kindly sends an e-mail to alert you), the output musculoskeletal models and results (i.e. inverse kinematics and dynamics — including the residual forces and moments about the pelvis) were downloaded from the application. Data were extracted for the same three gait cycles used in previous approaches and averaged across each participant for comparability. The computational time in the </w:t>
-      </w:r>
-      <w:r>
-        <w:rPr>
-          <w:i/>
-          <w:iCs/>
-        </w:rPr>
-        <w:t>AddBiomechanics</w:t>
-      </w:r>
-      <w:r>
-        <w:t xml:space="preserve"> approach was calculated by reviewing the processing logs for each participant and summing the time in the two optimisations. Scaling of the computational time for the entire running trial was necessary for an accurate comparison to the other approaches where single gait cycles were processed. Therefore, the entire </w:t>
+        <w:t xml:space="preserve">accurate comparison to the other approaches where single gait cycles were processed. Therefore, the entire </w:t>
       </w:r>
       <w:r>
         <w:rPr>
@@ -953,10 +2256,10 @@
       <w:pPr>
         <w:pStyle w:val="Heading1"/>
       </w:pPr>
-      <w:bookmarkStart w:id="8" w:name="results"/>
-      <w:bookmarkEnd w:id="1"/>
-      <w:bookmarkEnd w:id="3"/>
+      <w:bookmarkStart w:id="17" w:name="results"/>
+      <w:bookmarkEnd w:id="5"/>
       <w:bookmarkEnd w:id="7"/>
+      <w:bookmarkEnd w:id="15"/>
       <w:r>
         <w:t>Results</w:t>
       </w:r>
@@ -965,7 +2268,7 @@
       <w:pPr>
         <w:pStyle w:val="Heading2"/>
       </w:pPr>
-      <w:bookmarkStart w:id="9" w:name="computational-time"/>
+      <w:bookmarkStart w:id="18" w:name="computational-time"/>
       <w:r>
         <w:t>Computational Time</w:t>
       </w:r>
@@ -995,11 +2298,7 @@
         <w:t>AddBiomechanics</w:t>
       </w:r>
       <w:r>
-        <w:t xml:space="preserve">, respectively (see Figure 1). The RRA and RRA3 approaches were the fastest, </w:t>
-      </w:r>
-      <w:r>
-        <w:lastRenderedPageBreak/>
-        <w:t xml:space="preserve">followed by </w:t>
+        <w:t xml:space="preserve">, respectively (see Figure 1). The RRA and RRA3 approaches were the fastest, followed by </w:t>
       </w:r>
       <w:r>
         <w:rPr>
@@ -1031,6 +2330,7 @@
         <w:rPr>
           <w:noProof/>
         </w:rPr>
+        <w:lastRenderedPageBreak/>
         <w:drawing>
           <wp:inline distT="0" distB="0" distL="0" distR="0" wp14:anchorId="42B0DE4D" wp14:editId="21A98650">
             <wp:extent cx="4827600" cy="4827600"/>
@@ -1049,7 +2349,7 @@
                     </pic:cNvPicPr>
                   </pic:nvPicPr>
                   <pic:blipFill>
-                    <a:blip r:embed="rId12" cstate="print">
+                    <a:blip r:embed="rId16" cstate="print">
                       <a:extLst>
                         <a:ext uri="{28A0092B-C50C-407E-A947-70E740481C1C}">
                           <a14:useLocalDpi xmlns:a14="http://schemas.microsoft.com/office/drawing/2010/main" val="0"/>
@@ -1089,9 +2389,9 @@
           <w:iCs/>
         </w:rPr>
       </w:pPr>
-      <w:bookmarkStart w:id="10" w:name="fig:computationalTimes"/>
-      <w:bookmarkStart w:id="11" w:name="_Hlk152161895"/>
-      <w:bookmarkEnd w:id="10"/>
+      <w:bookmarkStart w:id="19" w:name="fig:computationalTimes"/>
+      <w:bookmarkStart w:id="20" w:name="_Hlk152161895"/>
+      <w:bookmarkEnd w:id="19"/>
       <w:r>
         <w:rPr>
           <w:i/>
@@ -1384,11 +2684,10 @@
       <w:pPr>
         <w:pStyle w:val="Heading2"/>
       </w:pPr>
-      <w:bookmarkStart w:id="12" w:name="residual-forces"/>
-      <w:bookmarkEnd w:id="9"/>
-      <w:bookmarkEnd w:id="11"/>
-      <w:r>
-        <w:lastRenderedPageBreak/>
+      <w:bookmarkStart w:id="21" w:name="residual-forces"/>
+      <w:bookmarkEnd w:id="18"/>
+      <w:bookmarkEnd w:id="20"/>
+      <w:r>
         <w:t>Residual Forces</w:t>
       </w:r>
     </w:p>
@@ -1396,7 +2695,7 @@
       <w:pPr>
         <w:pStyle w:val="FirstParagraph"/>
       </w:pPr>
-      <w:bookmarkStart w:id="13" w:name="_Hlk152159712"/>
+      <w:bookmarkStart w:id="22" w:name="_Hlk152159712"/>
       <w:r>
         <w:t xml:space="preserve">Average and peak residual forces </w:t>
       </w:r>
@@ -1430,119 +2729,120 @@
         <w:t xml:space="preserve"> and</w:t>
       </w:r>
       <w:r>
-        <w:t xml:space="preserve"> Figure 2)</w:t>
-      </w:r>
-      <w:r>
+        <w:t xml:space="preserve"> Figure 2) </w:t>
+      </w:r>
+      <w:r>
+        <w:t>were, on average, highest in the RRA approach</w:t>
+      </w:r>
+      <w:r>
+        <w:t xml:space="preserve">, </w:t>
+      </w:r>
+      <w:r>
+        <w:t xml:space="preserve">followed by the RRA3 and </w:t>
+      </w:r>
+      <w:proofErr w:type="spellStart"/>
+      <w:r>
+        <w:rPr>
+          <w:i/>
+          <w:iCs/>
+        </w:rPr>
+        <w:t>AddBiomechanics</w:t>
+      </w:r>
+      <w:proofErr w:type="spellEnd"/>
+      <w:r>
+        <w:t xml:space="preserve"> approaches. In almost all cases, </w:t>
+      </w:r>
+      <w:r>
+        <w:lastRenderedPageBreak/>
+        <w:t xml:space="preserve">the </w:t>
+      </w:r>
+      <w:r>
+        <w:rPr>
+          <w:i/>
+          <w:iCs/>
+        </w:rPr>
+        <w:t>MocoTrack</w:t>
+      </w:r>
+      <w:r>
+        <w:t xml:space="preserve"> approach recorded the lowest average and peak residual forces. The RRA, RRA3 and </w:t>
+      </w:r>
+      <w:r>
+        <w:rPr>
+          <w:i/>
+          <w:iCs/>
+        </w:rPr>
+        <w:t>MocoTrack</w:t>
+      </w:r>
+      <w:r>
+        <w:t xml:space="preserve"> approaches were able to achieve acceptable average and peak residual forces according to the threshold proposed by Hicks et al. [1] on average across all participants gait cycles. The </w:t>
+      </w:r>
+      <w:r>
+        <w:rPr>
+          <w:i/>
+          <w:iCs/>
+        </w:rPr>
+        <w:t>AddBiomechanics</w:t>
+      </w:r>
+      <w:r>
+        <w:t xml:space="preserve"> approach also </w:t>
+      </w:r>
+      <w:proofErr w:type="gramStart"/>
+      <w:r>
+        <w:t>subceeded</w:t>
+      </w:r>
+      <w:proofErr w:type="gramEnd"/>
+      <w:r>
+        <w:t xml:space="preserve"> this threshold for </w:t>
+      </w:r>
+      <w:proofErr w:type="gramStart"/>
+      <w:r>
+        <w:t>the majority of</w:t>
+      </w:r>
+      <w:proofErr w:type="gramEnd"/>
+      <w:r>
+        <w:t xml:space="preserve"> participants, with the exception of one or two cases.</w:t>
+      </w:r>
+    </w:p>
+    <w:bookmarkEnd w:id="22"/>
+    <w:p>
+      <w:pPr>
+        <w:spacing w:before="0" w:after="200"/>
+        <w:rPr>
+          <w:i/>
+          <w:iCs/>
+          <w:highlight w:val="yellow"/>
+        </w:rPr>
+      </w:pPr>
+      <w:r>
+        <w:rPr>
+          <w:i/>
+          <w:iCs/>
+          <w:highlight w:val="yellow"/>
+        </w:rPr>
+        <w:t>Table</w:t>
+      </w:r>
+      <w:r>
+        <w:rPr>
+          <w:i/>
+          <w:iCs/>
+          <w:highlight w:val="yellow"/>
+        </w:rPr>
         <w:t xml:space="preserve"> </w:t>
       </w:r>
       <w:r>
-        <w:t>were, on average, highest in the RRA approach</w:t>
-      </w:r>
-      <w:r>
-        <w:t xml:space="preserve">, </w:t>
-      </w:r>
-      <w:r>
-        <w:t xml:space="preserve">followed by the RRA3 and </w:t>
-      </w:r>
-      <w:proofErr w:type="spellStart"/>
-      <w:r>
-        <w:rPr>
-          <w:i/>
-          <w:iCs/>
-        </w:rPr>
-        <w:t>AddBiomechanics</w:t>
-      </w:r>
-      <w:proofErr w:type="spellEnd"/>
-      <w:r>
-        <w:t xml:space="preserve"> approaches. In almost all cases, the </w:t>
-      </w:r>
-      <w:r>
-        <w:rPr>
-          <w:i/>
-          <w:iCs/>
-        </w:rPr>
-        <w:t>MocoTrack</w:t>
-      </w:r>
-      <w:r>
-        <w:t xml:space="preserve"> approach recorded the lowest average and peak residual forces. The RRA, RRA3 and </w:t>
-      </w:r>
-      <w:r>
-        <w:rPr>
-          <w:i/>
-          <w:iCs/>
-        </w:rPr>
-        <w:t>MocoTrack</w:t>
-      </w:r>
-      <w:r>
-        <w:t xml:space="preserve"> approaches were able to achieve acceptable average and peak residual forces according to the threshold proposed by Hicks et al. [1] on average across all participants gait cycles. The </w:t>
-      </w:r>
-      <w:r>
-        <w:rPr>
-          <w:i/>
-          <w:iCs/>
-        </w:rPr>
-        <w:t>AddBiomechanics</w:t>
-      </w:r>
-      <w:r>
-        <w:t xml:space="preserve"> approach also </w:t>
-      </w:r>
-      <w:proofErr w:type="gramStart"/>
-      <w:r>
-        <w:t>subceeded</w:t>
-      </w:r>
-      <w:proofErr w:type="gramEnd"/>
-      <w:r>
-        <w:t xml:space="preserve"> this threshold for </w:t>
-      </w:r>
-      <w:proofErr w:type="gramStart"/>
-      <w:r>
-        <w:t>the majority of</w:t>
-      </w:r>
-      <w:proofErr w:type="gramEnd"/>
-      <w:r>
-        <w:t xml:space="preserve"> participants, with the exception of one or two cases.</w:t>
-      </w:r>
-    </w:p>
-    <w:bookmarkEnd w:id="13"/>
-    <w:p>
-      <w:pPr>
-        <w:spacing w:before="0" w:after="200"/>
         <w:rPr>
           <w:i/>
           <w:iCs/>
           <w:highlight w:val="yellow"/>
         </w:rPr>
-      </w:pPr>
+        <w:t>1</w:t>
+      </w:r>
       <w:r>
         <w:rPr>
           <w:i/>
           <w:iCs/>
           <w:highlight w:val="yellow"/>
         </w:rPr>
-        <w:t>Table</w:t>
-      </w:r>
-      <w:r>
-        <w:rPr>
-          <w:i/>
-          <w:iCs/>
-          <w:highlight w:val="yellow"/>
-        </w:rPr>
-        <w:t xml:space="preserve"> </w:t>
-      </w:r>
-      <w:r>
-        <w:rPr>
-          <w:i/>
-          <w:iCs/>
-          <w:highlight w:val="yellow"/>
-        </w:rPr>
-        <w:t>1</w:t>
-      </w:r>
-      <w:r>
-        <w:rPr>
-          <w:i/>
-          <w:iCs/>
-          <w:highlight w:val="yellow"/>
-        </w:rPr>
         <w:t xml:space="preserve">: </w:t>
       </w:r>
       <w:r>
@@ -1550,14 +2850,7 @@
           <w:i/>
           <w:iCs/>
         </w:rPr>
-        <w:t xml:space="preserve">Mean (± standard deviation) average and peak residual forces (F; in Newtons [N]) </w:t>
-      </w:r>
-      <w:r>
-        <w:rPr>
-          <w:i/>
-          <w:iCs/>
-        </w:rPr>
-        <w:t xml:space="preserve">for gait cycles processed using the Residual Reduction Algorithm (RRA), Iterative Residual Reduction Algorithm (RRA3), </w:t>
+        <w:t xml:space="preserve">Mean (± standard deviation) average and peak residual forces (F; in Newtons [N]) for gait cycles processed using the Residual Reduction Algorithm (RRA), Iterative Residual Reduction Algorithm (RRA3), </w:t>
       </w:r>
       <w:proofErr w:type="spellStart"/>
       <w:r>
@@ -2709,7 +4002,7 @@
                     </pic:cNvPicPr>
                   </pic:nvPicPr>
                   <pic:blipFill>
-                    <a:blip r:embed="rId13" cstate="print">
+                    <a:blip r:embed="rId17" cstate="print">
                       <a:extLst>
                         <a:ext uri="{28A0092B-C50C-407E-A947-70E740481C1C}">
                           <a14:useLocalDpi xmlns:a14="http://schemas.microsoft.com/office/drawing/2010/main" val="0"/>
@@ -2753,9 +4046,9 @@
           <w:docGrid w:linePitch="326"/>
         </w:sectPr>
       </w:pPr>
-      <w:bookmarkStart w:id="14" w:name="fig:residualForces"/>
-      <w:bookmarkStart w:id="15" w:name="_Hlk152161911"/>
-      <w:bookmarkEnd w:id="14"/>
+      <w:bookmarkStart w:id="23" w:name="fig:residualForces"/>
+      <w:bookmarkStart w:id="24" w:name="_Hlk152161911"/>
+      <w:bookmarkEnd w:id="23"/>
       <w:r>
         <w:rPr>
           <w:i/>
@@ -3100,9 +4393,9 @@
       <w:pPr>
         <w:pStyle w:val="Heading2"/>
       </w:pPr>
-      <w:bookmarkStart w:id="16" w:name="residual-moments"/>
-      <w:bookmarkEnd w:id="12"/>
-      <w:bookmarkEnd w:id="15"/>
+      <w:bookmarkStart w:id="25" w:name="residual-moments"/>
+      <w:bookmarkEnd w:id="21"/>
+      <w:bookmarkEnd w:id="24"/>
       <w:r>
         <w:lastRenderedPageBreak/>
         <w:t>Residual Moments</w:t>
@@ -3112,7 +4405,7 @@
       <w:pPr>
         <w:pStyle w:val="FirstParagraph"/>
       </w:pPr>
-      <w:bookmarkStart w:id="17" w:name="_Hlk152160456"/>
+      <w:bookmarkStart w:id="26" w:name="_Hlk152160456"/>
       <w:r>
         <w:t xml:space="preserve">Average and peak residual moments </w:t>
       </w:r>
@@ -3194,7 +4487,7 @@
         <w:t xml:space="preserve"> approaches rarely subceeded, while the peak residual moments were always above this threshold.</w:t>
       </w:r>
     </w:p>
-    <w:bookmarkEnd w:id="17"/>
+    <w:bookmarkEnd w:id="26"/>
     <w:p>
       <w:pPr>
         <w:spacing w:before="0" w:after="200"/>
@@ -4501,7 +5794,7 @@
                     </pic:cNvPicPr>
                   </pic:nvPicPr>
                   <pic:blipFill>
-                    <a:blip r:embed="rId14" cstate="print">
+                    <a:blip r:embed="rId18" cstate="print">
                       <a:extLst>
                         <a:ext uri="{28A0092B-C50C-407E-A947-70E740481C1C}">
                           <a14:useLocalDpi xmlns:a14="http://schemas.microsoft.com/office/drawing/2010/main" val="0"/>
@@ -4549,9 +5842,9 @@
           <w:docGrid w:linePitch="326"/>
         </w:sectPr>
       </w:pPr>
-      <w:bookmarkStart w:id="18" w:name="fig:residualMoments"/>
-      <w:bookmarkStart w:id="19" w:name="_Hlk152161937"/>
-      <w:bookmarkEnd w:id="18"/>
+      <w:bookmarkStart w:id="27" w:name="fig:residualMoments"/>
+      <w:bookmarkStart w:id="28" w:name="_Hlk152161937"/>
+      <w:bookmarkEnd w:id="27"/>
       <w:r>
         <w:rPr>
           <w:i/>
@@ -4928,9 +6221,9 @@
       <w:pPr>
         <w:pStyle w:val="Heading2"/>
       </w:pPr>
-      <w:bookmarkStart w:id="20" w:name="joint-kinematics"/>
-      <w:bookmarkEnd w:id="16"/>
-      <w:bookmarkEnd w:id="19"/>
+      <w:bookmarkStart w:id="29" w:name="joint-kinematics"/>
+      <w:bookmarkEnd w:id="25"/>
+      <w:bookmarkEnd w:id="28"/>
       <w:r>
         <w:lastRenderedPageBreak/>
         <w:t>Joint Kinematics</w:t>
@@ -5009,7 +6302,7 @@
                     </pic:cNvPicPr>
                   </pic:nvPicPr>
                   <pic:blipFill>
-                    <a:blip r:embed="rId15" cstate="print">
+                    <a:blip r:embed="rId19" cstate="print">
                       <a:extLst>
                         <a:ext uri="{28A0092B-C50C-407E-A947-70E740481C1C}">
                           <a14:useLocalDpi xmlns:a14="http://schemas.microsoft.com/office/drawing/2010/main" val="0"/>
@@ -5045,7 +6338,7 @@
       <w:pPr>
         <w:pStyle w:val="ImageCaption"/>
       </w:pPr>
-      <w:bookmarkStart w:id="21" w:name="_Hlk152161945"/>
+      <w:bookmarkStart w:id="30" w:name="_Hlk152161945"/>
       <w:r>
         <w:rPr>
           <w:i/>
@@ -5308,7 +6601,7 @@
         <w:t xml:space="preserve"> Pronation.</w:t>
       </w:r>
     </w:p>
-    <w:bookmarkEnd w:id="21"/>
+    <w:bookmarkEnd w:id="30"/>
     <w:p>
       <w:pPr>
         <w:pStyle w:val="BodyText"/>
@@ -5327,10 +6620,10 @@
       <w:pPr>
         <w:pStyle w:val="Heading2"/>
       </w:pPr>
-      <w:bookmarkStart w:id="22" w:name="fig:jointKinematics"/>
-      <w:bookmarkStart w:id="23" w:name="joint-kinetics"/>
-      <w:bookmarkEnd w:id="20"/>
-      <w:bookmarkEnd w:id="22"/>
+      <w:bookmarkStart w:id="31" w:name="fig:jointKinematics"/>
+      <w:bookmarkStart w:id="32" w:name="joint-kinetics"/>
+      <w:bookmarkEnd w:id="29"/>
+      <w:bookmarkEnd w:id="31"/>
       <w:r>
         <w:lastRenderedPageBreak/>
         <w:t>Joint Kinetics</w:t>
@@ -5361,8 +6654,8 @@
       <w:r>
         <w:t xml:space="preserve"> signals (see Figure 5).</w:t>
       </w:r>
-      <w:bookmarkStart w:id="24" w:name="fig:jointKinetics"/>
-      <w:bookmarkEnd w:id="24"/>
+      <w:bookmarkStart w:id="33" w:name="fig:jointKinetics"/>
+      <w:bookmarkEnd w:id="33"/>
       <w:r>
         <w:br w:type="page"/>
       </w:r>
@@ -5395,7 +6688,7 @@
                     </pic:cNvPicPr>
                   </pic:nvPicPr>
                   <pic:blipFill>
-                    <a:blip r:embed="rId16" cstate="print">
+                    <a:blip r:embed="rId20" cstate="print">
                       <a:extLst>
                         <a:ext uri="{28A0092B-C50C-407E-A947-70E740481C1C}">
                           <a14:useLocalDpi xmlns:a14="http://schemas.microsoft.com/office/drawing/2010/main" val="0"/>
@@ -5435,7 +6728,7 @@
           <w:iCs/>
         </w:rPr>
       </w:pPr>
-      <w:bookmarkStart w:id="25" w:name="_Hlk152161955"/>
+      <w:bookmarkStart w:id="34" w:name="_Hlk152161955"/>
       <w:r>
         <w:rPr>
           <w:i/>
@@ -5702,10 +6995,10 @@
       <w:pPr>
         <w:pStyle w:val="Heading1"/>
       </w:pPr>
-      <w:bookmarkStart w:id="26" w:name="discussion"/>
-      <w:bookmarkEnd w:id="8"/>
-      <w:bookmarkEnd w:id="23"/>
-      <w:bookmarkEnd w:id="25"/>
+      <w:bookmarkStart w:id="35" w:name="discussion"/>
+      <w:bookmarkEnd w:id="17"/>
+      <w:bookmarkEnd w:id="32"/>
+      <w:bookmarkEnd w:id="34"/>
       <w:r>
         <w:t>Discussion</w:t>
       </w:r>
@@ -5797,17 +7090,246 @@
         <w:t>MocoTrack</w:t>
       </w:r>
       <w:r>
-        <w:t xml:space="preserve"> had the highest computational times in the present study, the approximate 15-30 minute time-range substantially outperforms previous efforts [5,6] to optimise the RRA process. It is likely that studies with a smaller sample (i.e. lower participant numbers and gait cycles to process) would be able to implement the </w:t>
-      </w:r>
-      <w:r>
-        <w:rPr>
-          <w:i/>
-          <w:iCs/>
+        <w:t xml:space="preserve"> had the highest computational times in the present study, the approximate </w:t>
+      </w:r>
+      <w:proofErr w:type="gramStart"/>
+      <w:r>
+        <w:t>15-30 minute</w:t>
+      </w:r>
+      <w:proofErr w:type="gramEnd"/>
+      <w:r>
+        <w:t xml:space="preserve"> time-range </w:t>
+      </w:r>
+      <w:r>
+        <w:rPr>
+          <w:b/>
+          <w:bCs/>
+          <w:color w:val="FF0000"/>
+        </w:rPr>
+        <w:t xml:space="preserve">is </w:t>
+      </w:r>
+      <w:r>
+        <w:rPr>
+          <w:b/>
+          <w:bCs/>
+          <w:color w:val="FF0000"/>
+        </w:rPr>
+        <w:t xml:space="preserve">not overly burdensome compared to previous efforts [5,6] to </w:t>
+      </w:r>
+      <w:proofErr w:type="spellStart"/>
+      <w:r>
+        <w:rPr>
+          <w:b/>
+          <w:bCs/>
+          <w:color w:val="FF0000"/>
+        </w:rPr>
+        <w:t>optimise</w:t>
+      </w:r>
+      <w:proofErr w:type="spellEnd"/>
+      <w:r>
+        <w:rPr>
+          <w:b/>
+          <w:bCs/>
+          <w:color w:val="FF0000"/>
+        </w:rPr>
+        <w:t xml:space="preserve"> the RRA process.</w:t>
+      </w:r>
+      <w:r>
+        <w:rPr>
+          <w:b/>
+          <w:bCs/>
+          <w:color w:val="FF0000"/>
+        </w:rPr>
+        <w:t xml:space="preserve"> Both Samaan et al. [5] and Sturdy et al. [6] ran </w:t>
+      </w:r>
+      <w:proofErr w:type="spellStart"/>
+      <w:r>
+        <w:rPr>
+          <w:b/>
+          <w:bCs/>
+          <w:color w:val="FF0000"/>
+        </w:rPr>
+        <w:t>optimisations</w:t>
+      </w:r>
+      <w:proofErr w:type="spellEnd"/>
+      <w:r>
+        <w:rPr>
+          <w:b/>
+          <w:bCs/>
+          <w:color w:val="FF0000"/>
+        </w:rPr>
+        <w:t xml:space="preserve"> to select joint coordinate tracking weights that best </w:t>
+      </w:r>
+      <w:proofErr w:type="spellStart"/>
+      <w:r>
+        <w:rPr>
+          <w:b/>
+          <w:bCs/>
+          <w:color w:val="FF0000"/>
+        </w:rPr>
+        <w:t>minimised</w:t>
+      </w:r>
+      <w:proofErr w:type="spellEnd"/>
+      <w:r>
+        <w:rPr>
+          <w:b/>
+          <w:bCs/>
+          <w:color w:val="FF0000"/>
+        </w:rPr>
+        <w:t xml:space="preserve"> residual forces and moments. Samaan et al. [5] tested particle swarm and simulated annealing algorithms, which had average convergence times of 64.6 and 98.1 hours, respectively — substantially greater than any computational approach in the present study. The tracking weight selection algorithm tested in Sturdy et al. [6] was much faster, </w:t>
+      </w:r>
+      <w:r>
+        <w:rPr>
+          <w:b/>
+          <w:bCs/>
+          <w:color w:val="FF0000"/>
+        </w:rPr>
+        <w:t xml:space="preserve">identifying task weights that achieved residuals below recommended thresholds in 200 RRA iterations taking ~2-hours. While </w:t>
+      </w:r>
+      <w:r>
+        <w:rPr>
+          <w:b/>
+          <w:bCs/>
+          <w:color w:val="FF0000"/>
+        </w:rPr>
+        <w:t xml:space="preserve">the </w:t>
+      </w:r>
+      <w:r>
+        <w:rPr>
+          <w:b/>
+          <w:bCs/>
+          <w:color w:val="FF0000"/>
+        </w:rPr>
+        <w:t xml:space="preserve">2-hours exceeds </w:t>
+      </w:r>
+      <w:r>
+        <w:rPr>
+          <w:b/>
+          <w:bCs/>
+          <w:color w:val="FF0000"/>
+        </w:rPr>
+        <w:t>that</w:t>
+      </w:r>
+      <w:r>
+        <w:rPr>
+          <w:b/>
+          <w:bCs/>
+          <w:color w:val="FF0000"/>
+        </w:rPr>
+        <w:t xml:space="preserve"> of </w:t>
+      </w:r>
+      <w:proofErr w:type="spellStart"/>
+      <w:r>
+        <w:rPr>
+          <w:i/>
+          <w:iCs/>
+          <w:color w:val="FF0000"/>
         </w:rPr>
         <w:t>MocoTrack</w:t>
       </w:r>
-      <w:r>
-        <w:t xml:space="preserve"> approach, yet substantially larger studies may need to consider the longer computational times. The lower computational time of the </w:t>
+      <w:proofErr w:type="spellEnd"/>
+      <w:r>
+        <w:rPr>
+          <w:b/>
+          <w:bCs/>
+          <w:i/>
+          <w:iCs/>
+          <w:color w:val="FF0000"/>
+        </w:rPr>
+        <w:t xml:space="preserve"> </w:t>
+      </w:r>
+      <w:r>
+        <w:rPr>
+          <w:b/>
+          <w:bCs/>
+          <w:color w:val="FF0000"/>
+        </w:rPr>
+        <w:t xml:space="preserve">in the present study, residuals were substantially reduced in the first 50 RRA iterations [6] — which would likely correspond to ~30-minutes of computational time (i.e. aligning with </w:t>
+      </w:r>
+      <w:proofErr w:type="spellStart"/>
+      <w:r>
+        <w:rPr>
+          <w:i/>
+          <w:iCs/>
+          <w:color w:val="FF0000"/>
+        </w:rPr>
+        <w:t>MocoTrack</w:t>
+      </w:r>
+      <w:proofErr w:type="spellEnd"/>
+      <w:r>
+        <w:rPr>
+          <w:b/>
+          <w:bCs/>
+          <w:color w:val="FF0000"/>
+        </w:rPr>
+        <w:t>)</w:t>
+      </w:r>
+      <w:commentRangeStart w:id="36"/>
+      <w:r>
+        <w:rPr>
+          <w:b/>
+          <w:bCs/>
+          <w:color w:val="FF0000"/>
+        </w:rPr>
+        <w:t>.</w:t>
+      </w:r>
+      <w:commentRangeEnd w:id="36"/>
+      <w:r>
+        <w:rPr>
+          <w:rStyle w:val="CommentReference"/>
+        </w:rPr>
+        <w:commentReference w:id="36"/>
+      </w:r>
+      <w:r>
+        <w:rPr>
+          <w:b/>
+          <w:bCs/>
+          <w:color w:val="FF0000"/>
+        </w:rPr>
+        <w:t xml:space="preserve">  </w:t>
+      </w:r>
+      <w:r>
+        <w:t xml:space="preserve">It is likely that studies with a smaller sample (i.e. lower participant numbers and gait cycles to process) would be able to implement the </w:t>
+      </w:r>
+      <w:proofErr w:type="spellStart"/>
+      <w:r>
+        <w:rPr>
+          <w:i/>
+          <w:iCs/>
+        </w:rPr>
+        <w:t>MocoTrack</w:t>
+      </w:r>
+      <w:proofErr w:type="spellEnd"/>
+      <w:r>
+        <w:t xml:space="preserve"> </w:t>
+      </w:r>
+      <w:r>
+        <w:rPr>
+          <w:b/>
+          <w:bCs/>
+          <w:color w:val="FF0000"/>
+        </w:rPr>
+        <w:t xml:space="preserve">or </w:t>
+      </w:r>
+      <w:r>
+        <w:rPr>
+          <w:b/>
+          <w:bCs/>
+          <w:color w:val="FF0000"/>
+        </w:rPr>
+        <w:t>other [6]</w:t>
+      </w:r>
+      <w:r>
+        <w:t xml:space="preserve"> </w:t>
+      </w:r>
+      <w:r>
+        <w:t>approach</w:t>
+      </w:r>
+      <w:r>
+        <w:t>es</w:t>
+      </w:r>
+      <w:r>
+        <w:t xml:space="preserve">, yet substantially larger studies may need to consider the longer computational times. The lower computational time of the </w:t>
       </w:r>
       <w:r>
         <w:rPr>
@@ -5827,7 +7349,11 @@
         <w:t>AddBiomechanics</w:t>
       </w:r>
       <w:r>
-        <w:t xml:space="preserve"> processing time was taken from the processing logs in the application — and hence does not include the time taken to upload the data, how long the data was queued on the computing cluster, and the time taken to download the processed data. Uploads and downloads typically took less than a few minutes, while the cluster queue times were more variable and hence could add up for studies with large samples. Alternatively, users could consider these additional time costs as being offset against the unique time-saving aspects of using </w:t>
+        <w:t xml:space="preserve"> processing time was taken from the processing logs in the application — and </w:t>
+      </w:r>
+      <w:r>
+        <w:lastRenderedPageBreak/>
+        <w:t xml:space="preserve">hence does not include the time taken to upload the data, how long the data was queued on the computing cluster, and the time taken to download the processed data. Uploads and downloads typically took less than a few minutes, while the cluster queue times were more variable and hence could add up for studies with large samples. Alternatively, users could consider these additional time costs as being offset against the unique time-saving aspects of using </w:t>
       </w:r>
       <w:r>
         <w:rPr>
@@ -5853,71 +7379,71 @@
         </w:sectPr>
       </w:pPr>
       <w:r>
-        <w:t xml:space="preserve">The joint kinematics produced by all approaches were, for the most part, qualitatively similar to one another (see Figure 4). The major exceptions were the pelvic tilt, frontal and </w:t>
+        <w:t xml:space="preserve">The joint kinematics produced by all approaches were, for the most part, qualitatively similar to one another (see Figure 4). The major exceptions were the pelvic tilt, frontal and transverse plane hip, and sagittal plane ankle angles from </w:t>
+      </w:r>
+      <w:r>
+        <w:rPr>
+          <w:i/>
+          <w:iCs/>
+        </w:rPr>
+        <w:t>AddBiomechanics</w:t>
+      </w:r>
+      <w:r>
+        <w:t xml:space="preserve"> versus other approaches; and the shoulder and elbow joint angles from </w:t>
+      </w:r>
+      <w:r>
+        <w:rPr>
+          <w:i/>
+          <w:iCs/>
+        </w:rPr>
+        <w:t>MocoTrack</w:t>
+      </w:r>
+      <w:r>
+        <w:t xml:space="preserve"> versus other approaches. While visualising the overall average motion demonstrates the relative whole-body consistency across approaches (see Figure 6), the specific differences at certain joints are also evident. The potential for variation in joint kinematics highlights the need to consider the residual reduction approach used when comparing results across studies, particularly for the joint angles that more largely varied. It is difficult to determine which approach achieved the most ‘accurate’ joint kinematics given the lack of a gold-standard measure to evaluate against. The inverse kinematic (IK) and </w:t>
+      </w:r>
+      <w:r>
+        <w:rPr>
+          <w:i/>
+          <w:iCs/>
+        </w:rPr>
+        <w:t>AddBiomechanics</w:t>
+      </w:r>
+      <w:r>
+        <w:t xml:space="preserve"> joint kinematic solutions are derived by tracking experimental marker data, and therefore marker tracking error is a potential measure of accuracy for these approaches. However, marker error may not be a valid comparison to the RRA and </w:t>
+      </w:r>
+      <w:r>
+        <w:rPr>
+          <w:i/>
+          <w:iCs/>
+        </w:rPr>
+        <w:t>MocoTrack</w:t>
+      </w:r>
+      <w:r>
+        <w:t xml:space="preserve"> approaches. The joint kinematics for RRA/RRA3 and </w:t>
+      </w:r>
+      <w:r>
+        <w:rPr>
+          <w:i/>
+          <w:iCs/>
+        </w:rPr>
+        <w:t>MocoTrack</w:t>
+      </w:r>
+      <w:r>
+        <w:t xml:space="preserve"> were derived from tracking the IK results, and hence any initial marker errors in the IK data would likely propagate forwards and potentially increase in these solutions. Directly tracking marker data (instead of joint coordinates) alongside GRFs is a potential option within the </w:t>
+      </w:r>
+      <w:r>
+        <w:rPr>
+          <w:i/>
+          <w:iCs/>
+        </w:rPr>
+        <w:t>MocoTrack</w:t>
+      </w:r>
+      <w:r>
+        <w:t xml:space="preserve"> framework [11]. Using a marker-tracking </w:t>
       </w:r>
       <w:r>
         <w:lastRenderedPageBreak/>
-        <w:t xml:space="preserve">transverse plane hip, and sagittal plane ankle angles from </w:t>
-      </w:r>
-      <w:r>
-        <w:rPr>
-          <w:i/>
-          <w:iCs/>
-        </w:rPr>
-        <w:t>AddBiomechanics</w:t>
-      </w:r>
-      <w:r>
-        <w:t xml:space="preserve"> versus other approaches; and the shoulder and elbow joint angles from </w:t>
-      </w:r>
-      <w:r>
-        <w:rPr>
-          <w:i/>
-          <w:iCs/>
-        </w:rPr>
-        <w:t>MocoTrack</w:t>
-      </w:r>
-      <w:r>
-        <w:t xml:space="preserve"> versus other approaches. While visualising the overall average motion demonstrates the relative whole-body consistency across approaches (see Figure 6), the specific differences at certain joints are also evident. The potential for variation in joint kinematics highlights the need to consider the residual reduction approach used when comparing results across studies, particularly for the joint angles that more largely varied. It is difficult to determine which approach achieved the most ‘accurate’ joint kinematics given the lack of a gold-standard measure to evaluate against. The inverse kinematic (IK) and </w:t>
-      </w:r>
-      <w:r>
-        <w:rPr>
-          <w:i/>
-          <w:iCs/>
-        </w:rPr>
-        <w:t>AddBiomechanics</w:t>
-      </w:r>
-      <w:r>
-        <w:t xml:space="preserve"> joint kinematic solutions are derived by tracking experimental marker data, and therefore marker tracking error is a potential measure of accuracy for these approaches. However, marker error may not be a valid comparison to the RRA and </w:t>
-      </w:r>
-      <w:r>
-        <w:rPr>
-          <w:i/>
-          <w:iCs/>
-        </w:rPr>
-        <w:t>MocoTrack</w:t>
-      </w:r>
-      <w:r>
-        <w:t xml:space="preserve"> approaches. The joint kinematics for RRA/RRA3 and </w:t>
-      </w:r>
-      <w:r>
-        <w:rPr>
-          <w:i/>
-          <w:iCs/>
-        </w:rPr>
-        <w:t>MocoTrack</w:t>
-      </w:r>
-      <w:r>
-        <w:t xml:space="preserve"> were derived from tracking the IK results, and hence any initial marker errors in the IK data would likely propagate forwards and potentially increase in these solutions. Directly tracking marker data (instead of joint coordinates) alongside GRFs is a potential option within the </w:t>
-      </w:r>
-      <w:r>
-        <w:rPr>
-          <w:i/>
-          <w:iCs/>
-        </w:rPr>
-        <w:t>MocoTrack</w:t>
-      </w:r>
-      <w:r>
-        <w:t xml:space="preserve"> framework [11]. Using a marker-tracking approach could also be valid in reducing residuals in running simulations and provide a more accurate comparison to the other marker-based approaches (</w:t>
+        <w:t>approach could also be valid in reducing residuals in running simulations and provide a more accurate comparison to the other marker-based approaches (</w:t>
       </w:r>
       <w:proofErr w:type="gramStart"/>
       <w:r>
@@ -5968,7 +7494,7 @@
                     </pic:cNvPicPr>
                   </pic:nvPicPr>
                   <pic:blipFill>
-                    <a:blip r:embed="rId17"/>
+                    <a:blip r:embed="rId21"/>
                     <a:stretch>
                       <a:fillRect/>
                     </a:stretch>
@@ -6011,9 +7537,9 @@
           <w:docGrid w:linePitch="326"/>
         </w:sectPr>
       </w:pPr>
-      <w:bookmarkStart w:id="27" w:name="fig:overallMotion"/>
-      <w:bookmarkStart w:id="28" w:name="_Hlk152161962"/>
-      <w:bookmarkEnd w:id="27"/>
+      <w:bookmarkStart w:id="37" w:name="fig:overallMotion"/>
+      <w:bookmarkStart w:id="38" w:name="_Hlk152161962"/>
+      <w:bookmarkEnd w:id="37"/>
       <w:r>
         <w:rPr>
           <w:i/>
@@ -6038,7 +7564,7 @@
         <w:t> foot strike), 20%, 40%, 60%, 80% and 100% (i.e. foot strike) of the gait cycle.</w:t>
       </w:r>
     </w:p>
-    <w:bookmarkEnd w:id="28"/>
+    <w:bookmarkEnd w:id="38"/>
     <w:p>
       <w:pPr>
         <w:pStyle w:val="BodyText"/>
@@ -6167,7 +7693,7 @@
                     </pic:cNvPicPr>
                   </pic:nvPicPr>
                   <pic:blipFill>
-                    <a:blip r:embed="rId18" cstate="print">
+                    <a:blip r:embed="rId22" cstate="print">
                       <a:extLst>
                         <a:ext uri="{28A0092B-C50C-407E-A947-70E740481C1C}">
                           <a14:useLocalDpi xmlns:a14="http://schemas.microsoft.com/office/drawing/2010/main" val="0"/>
@@ -6215,9 +7741,9 @@
           <w:docGrid w:linePitch="326"/>
         </w:sectPr>
       </w:pPr>
-      <w:bookmarkStart w:id="29" w:name="fig:sampleSubjectResiduals"/>
-      <w:bookmarkStart w:id="30" w:name="_Hlk152161969"/>
-      <w:bookmarkEnd w:id="29"/>
+      <w:bookmarkStart w:id="39" w:name="fig:sampleSubjectResiduals"/>
+      <w:bookmarkStart w:id="40" w:name="_Hlk152161969"/>
+      <w:bookmarkEnd w:id="39"/>
       <w:r>
         <w:rPr>
           <w:i/>
@@ -6445,7 +7971,7 @@
         <w:t>approaches from a single participant example.</w:t>
       </w:r>
     </w:p>
-    <w:bookmarkEnd w:id="30"/>
+    <w:bookmarkEnd w:id="40"/>
     <w:p>
       <w:pPr>
         <w:pStyle w:val="BodyText"/>
@@ -6550,7 +8076,7 @@
       <w:r>
         <w:t xml:space="preserve"> at </w:t>
       </w:r>
-      <w:hyperlink r:id="rId19">
+      <w:hyperlink r:id="rId23">
         <w:r>
           <w:rPr>
             <w:rStyle w:val="Hyperlink"/>
@@ -6566,7 +8092,7 @@
       <w:pPr>
         <w:pStyle w:val="Heading2"/>
       </w:pPr>
-      <w:bookmarkStart w:id="31" w:name="limitations"/>
+      <w:bookmarkStart w:id="41" w:name="limitations"/>
       <w:r>
         <w:t>Limitations</w:t>
       </w:r>
@@ -6612,9 +8138,9 @@
       <w:pPr>
         <w:pStyle w:val="Heading1"/>
       </w:pPr>
-      <w:bookmarkStart w:id="32" w:name="conclusions"/>
-      <w:bookmarkEnd w:id="26"/>
-      <w:bookmarkEnd w:id="31"/>
+      <w:bookmarkStart w:id="42" w:name="conclusions"/>
+      <w:bookmarkEnd w:id="35"/>
+      <w:bookmarkEnd w:id="41"/>
       <w:r>
         <w:lastRenderedPageBreak/>
         <w:t>Conclusions</w:t>
@@ -6662,8 +8188,8 @@
       <w:pPr>
         <w:pStyle w:val="Heading1"/>
       </w:pPr>
-      <w:bookmarkStart w:id="33" w:name="acknowledgements"/>
-      <w:bookmarkEnd w:id="32"/>
+      <w:bookmarkStart w:id="43" w:name="acknowledgements"/>
+      <w:bookmarkEnd w:id="42"/>
       <w:r>
         <w:t>Acknowledgements</w:t>
       </w:r>
@@ -6704,8 +8230,8 @@
       <w:pPr>
         <w:pStyle w:val="Heading1"/>
       </w:pPr>
-      <w:bookmarkStart w:id="34" w:name="references"/>
-      <w:bookmarkEnd w:id="33"/>
+      <w:bookmarkStart w:id="44" w:name="references"/>
+      <w:bookmarkEnd w:id="43"/>
       <w:r>
         <w:lastRenderedPageBreak/>
         <w:t>References</w:t>
@@ -6715,8 +8241,8 @@
       <w:pPr>
         <w:pStyle w:val="Bibliography"/>
       </w:pPr>
-      <w:bookmarkStart w:id="35" w:name="ref-Hicks2015"/>
-      <w:bookmarkStart w:id="36" w:name="refs"/>
+      <w:bookmarkStart w:id="45" w:name="ref-Hicks2015"/>
+      <w:bookmarkStart w:id="46" w:name="refs"/>
       <w:r>
         <w:t xml:space="preserve">[1] </w:t>
       </w:r>
@@ -6729,8 +8255,8 @@
       <w:pPr>
         <w:pStyle w:val="Bibliography"/>
       </w:pPr>
-      <w:bookmarkStart w:id="37" w:name="ref-Werling2023"/>
-      <w:bookmarkEnd w:id="35"/>
+      <w:bookmarkStart w:id="47" w:name="ref-Werling2023"/>
+      <w:bookmarkEnd w:id="45"/>
       <w:r>
         <w:t xml:space="preserve">[2] </w:t>
       </w:r>
@@ -6743,8 +8269,8 @@
       <w:pPr>
         <w:pStyle w:val="Bibliography"/>
       </w:pPr>
-      <w:bookmarkStart w:id="38" w:name="ref-Delp2007"/>
-      <w:bookmarkEnd w:id="37"/>
+      <w:bookmarkStart w:id="48" w:name="ref-Delp2007"/>
+      <w:bookmarkEnd w:id="47"/>
       <w:r>
         <w:t xml:space="preserve">[3] </w:t>
       </w:r>
@@ -6757,8 +8283,8 @@
       <w:pPr>
         <w:pStyle w:val="Bibliography"/>
       </w:pPr>
-      <w:bookmarkStart w:id="39" w:name="ref-NCSRR2017"/>
-      <w:bookmarkEnd w:id="38"/>
+      <w:bookmarkStart w:id="49" w:name="ref-NCSRR2017"/>
+      <w:bookmarkEnd w:id="48"/>
       <w:r>
         <w:t xml:space="preserve">[4] </w:t>
       </w:r>
@@ -6766,7 +8292,7 @@
         <w:tab/>
         <w:t xml:space="preserve">The National Center for Simulation in Rehabilitation Research (NCSRR) 2017. </w:t>
       </w:r>
-      <w:hyperlink r:id="rId20">
+      <w:hyperlink r:id="rId24">
         <w:r>
           <w:rPr>
             <w:rStyle w:val="Hyperlink"/>
@@ -6782,8 +8308,8 @@
       <w:pPr>
         <w:pStyle w:val="Bibliography"/>
       </w:pPr>
-      <w:bookmarkStart w:id="40" w:name="ref-Samaan2016"/>
-      <w:bookmarkEnd w:id="39"/>
+      <w:bookmarkStart w:id="50" w:name="ref-Samaan2016"/>
+      <w:bookmarkEnd w:id="49"/>
       <w:r>
         <w:t xml:space="preserve">[5] </w:t>
       </w:r>
@@ -6796,8 +8322,8 @@
       <w:pPr>
         <w:pStyle w:val="Bibliography"/>
       </w:pPr>
-      <w:bookmarkStart w:id="41" w:name="ref-Sturdy2022"/>
-      <w:bookmarkEnd w:id="40"/>
+      <w:bookmarkStart w:id="51" w:name="ref-Sturdy2022"/>
+      <w:bookmarkEnd w:id="50"/>
       <w:r>
         <w:t xml:space="preserve">[6] </w:t>
       </w:r>
@@ -6810,8 +8336,8 @@
       <w:pPr>
         <w:pStyle w:val="Bibliography"/>
       </w:pPr>
-      <w:bookmarkStart w:id="42" w:name="ref-Hamner2013"/>
-      <w:bookmarkEnd w:id="41"/>
+      <w:bookmarkStart w:id="52" w:name="ref-Hamner2013"/>
+      <w:bookmarkEnd w:id="51"/>
       <w:r>
         <w:t xml:space="preserve">[7] </w:t>
       </w:r>
@@ -6824,8 +8350,8 @@
       <w:pPr>
         <w:pStyle w:val="Bibliography"/>
       </w:pPr>
-      <w:bookmarkStart w:id="43" w:name="ref-Rajagopal2016"/>
-      <w:bookmarkEnd w:id="42"/>
+      <w:bookmarkStart w:id="53" w:name="ref-Rajagopal2016"/>
+      <w:bookmarkEnd w:id="52"/>
       <w:r>
         <w:lastRenderedPageBreak/>
         <w:t xml:space="preserve">[8] </w:t>
@@ -6839,8 +8365,8 @@
       <w:pPr>
         <w:pStyle w:val="Bibliography"/>
       </w:pPr>
-      <w:bookmarkStart w:id="44" w:name="ref-Dembia2020"/>
-      <w:bookmarkEnd w:id="43"/>
+      <w:bookmarkStart w:id="54" w:name="ref-Dembia2020"/>
+      <w:bookmarkEnd w:id="53"/>
       <w:r>
         <w:t xml:space="preserve">[9] </w:t>
       </w:r>
@@ -6853,8 +8379,8 @@
       <w:pPr>
         <w:pStyle w:val="Bibliography"/>
       </w:pPr>
-      <w:bookmarkStart w:id="45" w:name="ref-AddBiomechanics2023"/>
-      <w:bookmarkEnd w:id="44"/>
+      <w:bookmarkStart w:id="55" w:name="ref-AddBiomechanics2023"/>
+      <w:bookmarkEnd w:id="54"/>
       <w:r>
         <w:t xml:space="preserve">[10] </w:t>
       </w:r>
@@ -6862,7 +8388,7 @@
         <w:tab/>
         <w:t xml:space="preserve">Stanford University. Addbiomechanics 2023. </w:t>
       </w:r>
-      <w:hyperlink r:id="rId21">
+      <w:hyperlink r:id="rId25">
         <w:r>
           <w:rPr>
             <w:rStyle w:val="Hyperlink"/>
@@ -6878,8 +8404,8 @@
       <w:pPr>
         <w:pStyle w:val="Bibliography"/>
       </w:pPr>
-      <w:bookmarkStart w:id="46" w:name="ref-Nitschke2023"/>
-      <w:bookmarkEnd w:id="45"/>
+      <w:bookmarkStart w:id="56" w:name="ref-Nitschke2023"/>
+      <w:bookmarkEnd w:id="55"/>
       <w:r>
         <w:t xml:space="preserve">[11] </w:t>
       </w:r>
@@ -6892,8 +8418,8 @@
       <w:pPr>
         <w:pStyle w:val="Bibliography"/>
       </w:pPr>
-      <w:bookmarkStart w:id="47" w:name="ref-Masters2022"/>
-      <w:bookmarkEnd w:id="46"/>
+      <w:bookmarkStart w:id="57" w:name="ref-Masters2022"/>
+      <w:bookmarkEnd w:id="56"/>
       <w:r>
         <w:t xml:space="preserve">[12] </w:t>
       </w:r>
@@ -6909,9 +8435,9 @@
       <w:r>
         <w:t>–75.</w:t>
       </w:r>
-      <w:bookmarkEnd w:id="34"/>
-      <w:bookmarkEnd w:id="36"/>
-      <w:bookmarkEnd w:id="47"/>
+      <w:bookmarkEnd w:id="44"/>
+      <w:bookmarkEnd w:id="46"/>
+      <w:bookmarkEnd w:id="57"/>
     </w:p>
     <w:p>
       <w:pPr>
@@ -7730,6 +9256,226 @@
     </w:sectPr>
   </w:body>
 </w:document>
+</file>
+
+<file path=word/comments.xml><?xml version="1.0" encoding="utf-8"?>
+<w:comments xmlns:wpc="http://schemas.microsoft.com/office/word/2010/wordprocessingCanvas" xmlns:cx="http://schemas.microsoft.com/office/drawing/2014/chartex" xmlns:cx1="http://schemas.microsoft.com/office/drawing/2015/9/8/chartex" xmlns:cx2="http://schemas.microsoft.com/office/drawing/2015/10/21/chartex" xmlns:cx3="http://schemas.microsoft.com/office/drawing/2016/5/9/chartex" xmlns:cx4="http://schemas.microsoft.com/office/drawing/2016/5/10/chartex" xmlns:cx5="http://schemas.microsoft.com/office/drawing/2016/5/11/chartex" xmlns:cx6="http://schemas.microsoft.com/office/drawing/2016/5/12/chartex" xmlns:cx7="http://schemas.microsoft.com/office/drawing/2016/5/13/chartex" xmlns:cx8="http://schemas.microsoft.com/office/drawing/2016/5/14/chartex" xmlns:mc="http://schemas.openxmlformats.org/markup-compatibility/2006" xmlns:aink="http://schemas.microsoft.com/office/drawing/2016/ink" xmlns:am3d="http://schemas.microsoft.com/office/drawing/2017/model3d" xmlns:o="urn:schemas-microsoft-com:office:office" xmlns:oel="http://schemas.microsoft.com/office/2019/extlst" xmlns:r="http://schemas.openxmlformats.org/officeDocument/2006/relationships" xmlns:m="http://schemas.openxmlformats.org/officeDocument/2006/math" xmlns:v="urn:schemas-microsoft-com:vml" xmlns:wp14="http://schemas.microsoft.com/office/word/2010/wordprocessingDrawing" xmlns:wp="http://schemas.openxmlformats.org/drawingml/2006/wordprocessingDrawing" xmlns:w10="urn:schemas-microsoft-com:office:word" xmlns:w="http://schemas.openxmlformats.org/wordprocessingml/2006/main" xmlns:w14="http://schemas.microsoft.com/office/word/2010/wordml" xmlns:w15="http://schemas.microsoft.com/office/word/2012/wordml" xmlns:w16cex="http://schemas.microsoft.com/office/word/2018/wordml/cex" xmlns:w16cid="http://schemas.microsoft.com/office/word/2016/wordml/cid" xmlns:w16="http://schemas.microsoft.com/office/word/2018/wordml" xmlns:w16sdtdh="http://schemas.microsoft.com/office/word/2020/wordml/sdtdatahash" xmlns:w16se="http://schemas.microsoft.com/office/word/2015/wordml/symex" xmlns:wpg="http://schemas.microsoft.com/office/word/2010/wordprocessingGroup" xmlns:wpi="http://schemas.microsoft.com/office/word/2010/wordprocessingInk" xmlns:wne="http://schemas.microsoft.com/office/word/2006/wordml" xmlns:wps="http://schemas.microsoft.com/office/word/2010/wordprocessingShape" mc:Ignorable="w14 w15 w16se w16cid w16 w16cex w16sdtdh wp14">
+  <w:comment w:id="1" w:author="Aaron Fox" w:date="2023-12-05T15:03:00Z" w:initials="AF">
+    <w:p>
+      <w:pPr>
+        <w:pStyle w:val="CommentText"/>
+      </w:pPr>
+      <w:r>
+        <w:rPr>
+          <w:rStyle w:val="CommentReference"/>
+        </w:rPr>
+        <w:annotationRef/>
+      </w:r>
+      <w:r>
+        <w:t>C1.3</w:t>
+      </w:r>
+    </w:p>
+  </w:comment>
+  <w:comment w:id="2" w:author="Aaron Fox" w:date="2023-12-05T15:03:00Z" w:initials="AF">
+    <w:p>
+      <w:pPr>
+        <w:pStyle w:val="CommentText"/>
+      </w:pPr>
+      <w:r>
+        <w:rPr>
+          <w:rStyle w:val="CommentReference"/>
+        </w:rPr>
+        <w:annotationRef/>
+      </w:r>
+      <w:r>
+        <w:t>Review grammar</w:t>
+      </w:r>
+    </w:p>
+  </w:comment>
+  <w:comment w:id="3" w:author="Aaron Fox" w:date="2023-12-05T14:58:00Z" w:initials="AF">
+    <w:p>
+      <w:pPr>
+        <w:pStyle w:val="CommentText"/>
+      </w:pPr>
+      <w:r>
+        <w:rPr>
+          <w:rStyle w:val="CommentReference"/>
+        </w:rPr>
+        <w:annotationRef/>
+      </w:r>
+      <w:r>
+        <w:t>C 2.2</w:t>
+      </w:r>
+    </w:p>
+  </w:comment>
+  <w:comment w:id="4" w:author="Aaron Fox" w:date="2023-12-05T15:03:00Z" w:initials="AF">
+    <w:p>
+      <w:pPr>
+        <w:pStyle w:val="CommentText"/>
+      </w:pPr>
+      <w:r>
+        <w:rPr>
+          <w:rStyle w:val="CommentReference"/>
+        </w:rPr>
+        <w:annotationRef/>
+      </w:r>
+      <w:r>
+        <w:t>Review grammar</w:t>
+      </w:r>
+    </w:p>
+  </w:comment>
+  <w:comment w:id="9" w:author="Aaron Fox" w:date="2023-12-04T13:47:00Z" w:initials="AF">
+    <w:p>
+      <w:pPr>
+        <w:pStyle w:val="CommentText"/>
+      </w:pPr>
+      <w:r>
+        <w:rPr>
+          <w:rStyle w:val="CommentReference"/>
+        </w:rPr>
+        <w:annotationRef/>
+      </w:r>
+      <w:hyperlink r:id="rId1" w:history="1">
+        <w:r>
+          <w:rPr>
+            <w:rStyle w:val="Hyperlink"/>
+          </w:rPr>
+          <w:t>https://simtk-confluence.stanford.edu:8443/display/OpenSim/How+RRA+Works</w:t>
+        </w:r>
+      </w:hyperlink>
+    </w:p>
+  </w:comment>
+  <w:comment w:id="10" w:author="Aaron Fox" w:date="2023-12-04T13:54:00Z" w:initials="AF">
+    <w:p>
+      <w:pPr>
+        <w:pStyle w:val="CommentText"/>
+      </w:pPr>
+      <w:r>
+        <w:rPr>
+          <w:rStyle w:val="CommentReference"/>
+        </w:rPr>
+        <w:annotationRef/>
+      </w:r>
+      <w:hyperlink r:id="rId2" w:history="1">
+        <w:r>
+          <w:rPr>
+            <w:rStyle w:val="Hyperlink"/>
+          </w:rPr>
+          <w:t>https://simtk-confluence.stanford.edu:8443/display/OpenSim/Settings+Files+and+XML+Tag+Definitions</w:t>
+        </w:r>
+      </w:hyperlink>
+    </w:p>
+  </w:comment>
+  <w:comment w:id="11" w:author="Aaron Fox" w:date="2023-12-04T14:10:00Z" w:initials="AF">
+    <w:p>
+      <w:pPr>
+        <w:pStyle w:val="CommentText"/>
+      </w:pPr>
+      <w:r>
+        <w:rPr>
+          <w:rStyle w:val="CommentReference"/>
+        </w:rPr>
+        <w:annotationRef/>
+      </w:r>
+      <w:r>
+        <w:t>Review section for grammar</w:t>
+      </w:r>
+    </w:p>
+  </w:comment>
+  <w:comment w:id="14" w:author="Aaron Fox" w:date="2023-12-04T14:53:00Z" w:initials="AF">
+    <w:p>
+      <w:pPr>
+        <w:pStyle w:val="CommentText"/>
+      </w:pPr>
+      <w:r>
+        <w:rPr>
+          <w:rStyle w:val="CommentReference"/>
+        </w:rPr>
+        <w:annotationRef/>
+      </w:r>
+      <w:r>
+        <w:t>Review - can any more details be added?</w:t>
+      </w:r>
+    </w:p>
+  </w:comment>
+  <w:comment w:id="16" w:author="Aaron Fox" w:date="2023-12-05T14:43:00Z" w:initials="AF">
+    <w:p>
+      <w:pPr>
+        <w:pStyle w:val="CommentText"/>
+      </w:pPr>
+      <w:r>
+        <w:rPr>
+          <w:rStyle w:val="CommentReference"/>
+        </w:rPr>
+        <w:annotationRef/>
+      </w:r>
+      <w:r>
+        <w:t>Werling ref taken out of introduction and hence numbering will need to be changed</w:t>
+      </w:r>
+    </w:p>
+  </w:comment>
+  <w:comment w:id="36" w:author="Aaron Fox" w:date="2023-12-04T15:56:00Z" w:initials="AF">
+    <w:p>
+      <w:pPr>
+        <w:pStyle w:val="CommentText"/>
+      </w:pPr>
+      <w:r>
+        <w:rPr>
+          <w:rStyle w:val="CommentReference"/>
+        </w:rPr>
+        <w:annotationRef/>
+      </w:r>
+      <w:r>
+        <w:t>C2.5</w:t>
+      </w:r>
+    </w:p>
+  </w:comment>
+</w:comments>
+</file>
+
+<file path=word/commentsExtended.xml><?xml version="1.0" encoding="utf-8"?>
+<w15:commentsEx xmlns:wpc="http://schemas.microsoft.com/office/word/2010/wordprocessingCanvas" xmlns:cx="http://schemas.microsoft.com/office/drawing/2014/chartex" xmlns:cx1="http://schemas.microsoft.com/office/drawing/2015/9/8/chartex" xmlns:cx2="http://schemas.microsoft.com/office/drawing/2015/10/21/chartex" xmlns:cx3="http://schemas.microsoft.com/office/drawing/2016/5/9/chartex" xmlns:cx4="http://schemas.microsoft.com/office/drawing/2016/5/10/chartex" xmlns:cx5="http://schemas.microsoft.com/office/drawing/2016/5/11/chartex" xmlns:cx6="http://schemas.microsoft.com/office/drawing/2016/5/12/chartex" xmlns:cx7="http://schemas.microsoft.com/office/drawing/2016/5/13/chartex" xmlns:cx8="http://schemas.microsoft.com/office/drawing/2016/5/14/chartex" xmlns:mc="http://schemas.openxmlformats.org/markup-compatibility/2006" xmlns:aink="http://schemas.microsoft.com/office/drawing/2016/ink" xmlns:am3d="http://schemas.microsoft.com/office/drawing/2017/model3d" xmlns:o="urn:schemas-microsoft-com:office:office" xmlns:oel="http://schemas.microsoft.com/office/2019/extlst" xmlns:r="http://schemas.openxmlformats.org/officeDocument/2006/relationships" xmlns:m="http://schemas.openxmlformats.org/officeDocument/2006/math" xmlns:v="urn:schemas-microsoft-com:vml" xmlns:wp14="http://schemas.microsoft.com/office/word/2010/wordprocessingDrawing" xmlns:wp="http://schemas.openxmlformats.org/drawingml/2006/wordprocessingDrawing" xmlns:w10="urn:schemas-microsoft-com:office:word" xmlns:w="http://schemas.openxmlformats.org/wordprocessingml/2006/main" xmlns:w14="http://schemas.microsoft.com/office/word/2010/wordml" xmlns:w15="http://schemas.microsoft.com/office/word/2012/wordml" xmlns:w16cex="http://schemas.microsoft.com/office/word/2018/wordml/cex" xmlns:w16cid="http://schemas.microsoft.com/office/word/2016/wordml/cid" xmlns:w16="http://schemas.microsoft.com/office/word/2018/wordml" xmlns:w16sdtdh="http://schemas.microsoft.com/office/word/2020/wordml/sdtdatahash" xmlns:w16se="http://schemas.microsoft.com/office/word/2015/wordml/symex" xmlns:wpg="http://schemas.microsoft.com/office/word/2010/wordprocessingGroup" xmlns:wpi="http://schemas.microsoft.com/office/word/2010/wordprocessingInk" xmlns:wne="http://schemas.microsoft.com/office/word/2006/wordml" xmlns:wps="http://schemas.microsoft.com/office/word/2010/wordprocessingShape" mc:Ignorable="w14 w15 w16se w16cid w16 w16cex w16sdtdh wp14">
+  <w15:commentEx w15:paraId="16F186B9" w15:done="0"/>
+  <w15:commentEx w15:paraId="7925AFC1" w15:paraIdParent="16F186B9" w15:done="0"/>
+  <w15:commentEx w15:paraId="1F4FF5CE" w15:done="0"/>
+  <w15:commentEx w15:paraId="14BA4AFA" w15:paraIdParent="1F4FF5CE" w15:done="0"/>
+  <w15:commentEx w15:paraId="1BE3DCB8" w15:done="0"/>
+  <w15:commentEx w15:paraId="26E017E4" w15:done="0"/>
+  <w15:commentEx w15:paraId="5BE24678" w15:done="0"/>
+  <w15:commentEx w15:paraId="66EB2532" w15:done="0"/>
+  <w15:commentEx w15:paraId="01980C9E" w15:done="0"/>
+  <w15:commentEx w15:paraId="3CFE10BA" w15:done="0"/>
+</w15:commentsEx>
+</file>
+
+<file path=word/commentsExtensible.xml><?xml version="1.0" encoding="utf-8"?>
+<w16cex:commentsExtensible xmlns:wpc="http://schemas.microsoft.com/office/word/2010/wordprocessingCanvas" xmlns:cx="http://schemas.microsoft.com/office/drawing/2014/chartex" xmlns:cx1="http://schemas.microsoft.com/office/drawing/2015/9/8/chartex" xmlns:cx2="http://schemas.microsoft.com/office/drawing/2015/10/21/chartex" xmlns:cx3="http://schemas.microsoft.com/office/drawing/2016/5/9/chartex" xmlns:cx4="http://schemas.microsoft.com/office/drawing/2016/5/10/chartex" xmlns:cx5="http://schemas.microsoft.com/office/drawing/2016/5/11/chartex" xmlns:cx6="http://schemas.microsoft.com/office/drawing/2016/5/12/chartex" xmlns:cx7="http://schemas.microsoft.com/office/drawing/2016/5/13/chartex" xmlns:cx8="http://schemas.microsoft.com/office/drawing/2016/5/14/chartex" xmlns:cr="http://schemas.microsoft.com/office/comments/2020/reactions" xmlns:mc="http://schemas.openxmlformats.org/markup-compatibility/2006" xmlns:aink="http://schemas.microsoft.com/office/drawing/2016/ink" xmlns:am3d="http://schemas.microsoft.com/office/drawing/2017/model3d" xmlns:o="urn:schemas-microsoft-com:office:office" xmlns:oel="http://schemas.microsoft.com/office/2019/extlst" xmlns:r="http://schemas.openxmlformats.org/officeDocument/2006/relationships" xmlns:m="http://schemas.openxmlformats.org/officeDocument/2006/math" xmlns:v="urn:schemas-microsoft-com:vml" xmlns:wp14="http://schemas.microsoft.com/office/word/2010/wordprocessingDrawing" xmlns:wp="http://schemas.openxmlformats.org/drawingml/2006/wordprocessingDrawing" xmlns:w10="urn:schemas-microsoft-com:office:word" xmlns:w="http://schemas.openxmlformats.org/wordprocessingml/2006/main" xmlns:w14="http://schemas.microsoft.com/office/word/2010/wordml" xmlns:w15="http://schemas.microsoft.com/office/word/2012/wordml" xmlns:w16cex="http://schemas.microsoft.com/office/word/2018/wordml/cex" xmlns:w16cid="http://schemas.microsoft.com/office/word/2016/wordml/cid" xmlns:w16="http://schemas.microsoft.com/office/word/2018/wordml" xmlns:w16sdtdh="http://schemas.microsoft.com/office/word/2020/wordml/sdtdatahash" xmlns:w16se="http://schemas.microsoft.com/office/word/2015/wordml/symex" xmlns:wpg="http://schemas.microsoft.com/office/word/2010/wordprocessingGroup" xmlns:wpi="http://schemas.microsoft.com/office/word/2010/wordprocessingInk" xmlns:wne="http://schemas.microsoft.com/office/word/2006/wordml" xmlns:wps="http://schemas.microsoft.com/office/word/2010/wordprocessingShape" mc:Ignorable="w14 w15 w16se w16cid w16 w16cex w16sdtdh cr wp14">
+  <w16cex:commentExtensible w16cex:durableId="0A551222" w16cex:dateUtc="2023-12-05T04:03:00Z"/>
+  <w16cex:commentExtensible w16cex:durableId="7FC55939" w16cex:dateUtc="2023-12-05T04:03:00Z"/>
+  <w16cex:commentExtensible w16cex:durableId="4F5EFA8E" w16cex:dateUtc="2023-12-05T03:58:00Z"/>
+  <w16cex:commentExtensible w16cex:durableId="5962F3A3" w16cex:dateUtc="2023-12-05T04:03:00Z"/>
+  <w16cex:commentExtensible w16cex:durableId="7B76240A" w16cex:dateUtc="2023-12-04T02:47:00Z"/>
+  <w16cex:commentExtensible w16cex:durableId="30A43F68" w16cex:dateUtc="2023-12-04T02:54:00Z"/>
+  <w16cex:commentExtensible w16cex:durableId="43F1FFC7" w16cex:dateUtc="2023-12-04T03:10:00Z"/>
+  <w16cex:commentExtensible w16cex:durableId="07E29641" w16cex:dateUtc="2023-12-04T03:53:00Z"/>
+  <w16cex:commentExtensible w16cex:durableId="1D65D051" w16cex:dateUtc="2023-12-05T03:43:00Z"/>
+  <w16cex:commentExtensible w16cex:durableId="55157E44" w16cex:dateUtc="2023-12-04T04:56:00Z"/>
+</w16cex:commentsExtensible>
+</file>
+
+<file path=word/commentsIds.xml><?xml version="1.0" encoding="utf-8"?>
+<w16cid:commentsIds xmlns:wpc="http://schemas.microsoft.com/office/word/2010/wordprocessingCanvas" xmlns:cx="http://schemas.microsoft.com/office/drawing/2014/chartex" xmlns:cx1="http://schemas.microsoft.com/office/drawing/2015/9/8/chartex" xmlns:cx2="http://schemas.microsoft.com/office/drawing/2015/10/21/chartex" xmlns:cx3="http://schemas.microsoft.com/office/drawing/2016/5/9/chartex" xmlns:cx4="http://schemas.microsoft.com/office/drawing/2016/5/10/chartex" xmlns:cx5="http://schemas.microsoft.com/office/drawing/2016/5/11/chartex" xmlns:cx6="http://schemas.microsoft.com/office/drawing/2016/5/12/chartex" xmlns:cx7="http://schemas.microsoft.com/office/drawing/2016/5/13/chartex" xmlns:cx8="http://schemas.microsoft.com/office/drawing/2016/5/14/chartex" xmlns:mc="http://schemas.openxmlformats.org/markup-compatibility/2006" xmlns:aink="http://schemas.microsoft.com/office/drawing/2016/ink" xmlns:am3d="http://schemas.microsoft.com/office/drawing/2017/model3d" xmlns:o="urn:schemas-microsoft-com:office:office" xmlns:oel="http://schemas.microsoft.com/office/2019/extlst" xmlns:r="http://schemas.openxmlformats.org/officeDocument/2006/relationships" xmlns:m="http://schemas.openxmlformats.org/officeDocument/2006/math" xmlns:v="urn:schemas-microsoft-com:vml" xmlns:wp14="http://schemas.microsoft.com/office/word/2010/wordprocessingDrawing" xmlns:wp="http://schemas.openxmlformats.org/drawingml/2006/wordprocessingDrawing" xmlns:w10="urn:schemas-microsoft-com:office:word" xmlns:w="http://schemas.openxmlformats.org/wordprocessingml/2006/main" xmlns:w14="http://schemas.microsoft.com/office/word/2010/wordml" xmlns:w15="http://schemas.microsoft.com/office/word/2012/wordml" xmlns:w16cex="http://schemas.microsoft.com/office/word/2018/wordml/cex" xmlns:w16cid="http://schemas.microsoft.com/office/word/2016/wordml/cid" xmlns:w16="http://schemas.microsoft.com/office/word/2018/wordml" xmlns:w16sdtdh="http://schemas.microsoft.com/office/word/2020/wordml/sdtdatahash" xmlns:w16se="http://schemas.microsoft.com/office/word/2015/wordml/symex" xmlns:wpg="http://schemas.microsoft.com/office/word/2010/wordprocessingGroup" xmlns:wpi="http://schemas.microsoft.com/office/word/2010/wordprocessingInk" xmlns:wne="http://schemas.microsoft.com/office/word/2006/wordml" xmlns:wps="http://schemas.microsoft.com/office/word/2010/wordprocessingShape" mc:Ignorable="w14 w15 w16se w16cid w16 w16cex w16sdtdh wp14">
+  <w16cid:commentId w16cid:paraId="16F186B9" w16cid:durableId="0A551222"/>
+  <w16cid:commentId w16cid:paraId="7925AFC1" w16cid:durableId="7FC55939"/>
+  <w16cid:commentId w16cid:paraId="1F4FF5CE" w16cid:durableId="4F5EFA8E"/>
+  <w16cid:commentId w16cid:paraId="14BA4AFA" w16cid:durableId="5962F3A3"/>
+  <w16cid:commentId w16cid:paraId="1BE3DCB8" w16cid:durableId="7B76240A"/>
+  <w16cid:commentId w16cid:paraId="26E017E4" w16cid:durableId="30A43F68"/>
+  <w16cid:commentId w16cid:paraId="5BE24678" w16cid:durableId="43F1FFC7"/>
+  <w16cid:commentId w16cid:paraId="66EB2532" w16cid:durableId="07E29641"/>
+  <w16cid:commentId w16cid:paraId="01980C9E" w16cid:durableId="1D65D051"/>
+  <w16cid:commentId w16cid:paraId="3CFE10BA" w16cid:durableId="55157E44"/>
+</w16cid:commentsIds>
 </file>
 
 <file path=word/endnotes.xml><?xml version="1.0" encoding="utf-8"?>
@@ -8586,6 +10332,14 @@
     <w:abstractNumId w:val="11"/>
   </w:num>
 </w:numbering>
+</file>
+
+<file path=word/people.xml><?xml version="1.0" encoding="utf-8"?>
+<w15:people xmlns:wpc="http://schemas.microsoft.com/office/word/2010/wordprocessingCanvas" xmlns:cx="http://schemas.microsoft.com/office/drawing/2014/chartex" xmlns:cx1="http://schemas.microsoft.com/office/drawing/2015/9/8/chartex" xmlns:cx2="http://schemas.microsoft.com/office/drawing/2015/10/21/chartex" xmlns:cx3="http://schemas.microsoft.com/office/drawing/2016/5/9/chartex" xmlns:cx4="http://schemas.microsoft.com/office/drawing/2016/5/10/chartex" xmlns:cx5="http://schemas.microsoft.com/office/drawing/2016/5/11/chartex" xmlns:cx6="http://schemas.microsoft.com/office/drawing/2016/5/12/chartex" xmlns:cx7="http://schemas.microsoft.com/office/drawing/2016/5/13/chartex" xmlns:cx8="http://schemas.microsoft.com/office/drawing/2016/5/14/chartex" xmlns:mc="http://schemas.openxmlformats.org/markup-compatibility/2006" xmlns:aink="http://schemas.microsoft.com/office/drawing/2016/ink" xmlns:am3d="http://schemas.microsoft.com/office/drawing/2017/model3d" xmlns:o="urn:schemas-microsoft-com:office:office" xmlns:oel="http://schemas.microsoft.com/office/2019/extlst" xmlns:r="http://schemas.openxmlformats.org/officeDocument/2006/relationships" xmlns:m="http://schemas.openxmlformats.org/officeDocument/2006/math" xmlns:v="urn:schemas-microsoft-com:vml" xmlns:wp14="http://schemas.microsoft.com/office/word/2010/wordprocessingDrawing" xmlns:wp="http://schemas.openxmlformats.org/drawingml/2006/wordprocessingDrawing" xmlns:w10="urn:schemas-microsoft-com:office:word" xmlns:w="http://schemas.openxmlformats.org/wordprocessingml/2006/main" xmlns:w14="http://schemas.microsoft.com/office/word/2010/wordml" xmlns:w15="http://schemas.microsoft.com/office/word/2012/wordml" xmlns:w16cex="http://schemas.microsoft.com/office/word/2018/wordml/cex" xmlns:w16cid="http://schemas.microsoft.com/office/word/2016/wordml/cid" xmlns:w16="http://schemas.microsoft.com/office/word/2018/wordml" xmlns:w16sdtdh="http://schemas.microsoft.com/office/word/2020/wordml/sdtdatahash" xmlns:w16se="http://schemas.microsoft.com/office/word/2015/wordml/symex" xmlns:wpg="http://schemas.microsoft.com/office/word/2010/wordprocessingGroup" xmlns:wpi="http://schemas.microsoft.com/office/word/2010/wordprocessingInk" xmlns:wne="http://schemas.microsoft.com/office/word/2006/wordml" xmlns:wps="http://schemas.microsoft.com/office/word/2010/wordprocessingShape" mc:Ignorable="w14 w15 w16se w16cid w16 w16cex w16sdtdh wp14">
+  <w15:person w15:author="Aaron Fox">
+    <w15:presenceInfo w15:providerId="AD" w15:userId="S::aaron.f@deakin.edu.au::b2767704-cf82-4e0e-a006-5d6e0cd6a14c"/>
+  </w15:person>
+</w15:people>
 </file>
 
 <file path=word/styles.xml><?xml version="1.0" encoding="utf-8"?>
@@ -10054,6 +11808,102 @@
     <w:unhideWhenUsed/>
     <w:rsid w:val="00CE03B1"/>
   </w:style>
+  <w:style w:type="character" w:styleId="CommentReference">
+    <w:name w:val="annotation reference"/>
+    <w:basedOn w:val="DefaultParagraphFont"/>
+    <w:semiHidden/>
+    <w:unhideWhenUsed/>
+    <w:rsid w:val="00CA4CD1"/>
+    <w:rPr>
+      <w:sz w:val="16"/>
+      <w:szCs w:val="16"/>
+    </w:rPr>
+  </w:style>
+  <w:style w:type="paragraph" w:styleId="CommentText">
+    <w:name w:val="annotation text"/>
+    <w:basedOn w:val="Normal"/>
+    <w:link w:val="CommentTextChar"/>
+    <w:unhideWhenUsed/>
+    <w:rsid w:val="00CA4CD1"/>
+    <w:pPr>
+      <w:spacing w:line="240" w:lineRule="auto"/>
+    </w:pPr>
+    <w:rPr>
+      <w:sz w:val="20"/>
+      <w:szCs w:val="20"/>
+    </w:rPr>
+  </w:style>
+  <w:style w:type="character" w:customStyle="1" w:styleId="CommentTextChar">
+    <w:name w:val="Comment Text Char"/>
+    <w:basedOn w:val="DefaultParagraphFont"/>
+    <w:link w:val="CommentText"/>
+    <w:rsid w:val="00CA4CD1"/>
+    <w:rPr>
+      <w:rFonts w:ascii="Times New Roman" w:hAnsi="Times New Roman"/>
+      <w:sz w:val="20"/>
+      <w:szCs w:val="20"/>
+    </w:rPr>
+  </w:style>
+  <w:style w:type="paragraph" w:styleId="CommentSubject">
+    <w:name w:val="annotation subject"/>
+    <w:basedOn w:val="CommentText"/>
+    <w:next w:val="CommentText"/>
+    <w:link w:val="CommentSubjectChar"/>
+    <w:semiHidden/>
+    <w:unhideWhenUsed/>
+    <w:rsid w:val="00CA4CD1"/>
+    <w:rPr>
+      <w:b/>
+      <w:bCs/>
+    </w:rPr>
+  </w:style>
+  <w:style w:type="character" w:customStyle="1" w:styleId="CommentSubjectChar">
+    <w:name w:val="Comment Subject Char"/>
+    <w:basedOn w:val="CommentTextChar"/>
+    <w:link w:val="CommentSubject"/>
+    <w:semiHidden/>
+    <w:rsid w:val="00CA4CD1"/>
+    <w:rPr>
+      <w:rFonts w:ascii="Times New Roman" w:hAnsi="Times New Roman"/>
+      <w:b/>
+      <w:bCs/>
+      <w:sz w:val="20"/>
+      <w:szCs w:val="20"/>
+    </w:rPr>
+  </w:style>
+  <w:style w:type="character" w:styleId="UnresolvedMention">
+    <w:name w:val="Unresolved Mention"/>
+    <w:basedOn w:val="DefaultParagraphFont"/>
+    <w:uiPriority w:val="99"/>
+    <w:semiHidden/>
+    <w:unhideWhenUsed/>
+    <w:rsid w:val="00CA4CD1"/>
+    <w:rPr>
+      <w:color w:val="605E5C"/>
+      <w:shd w:val="clear" w:color="auto" w:fill="E1DFDD"/>
+    </w:rPr>
+  </w:style>
+  <w:style w:type="paragraph" w:styleId="Revision">
+    <w:name w:val="Revision"/>
+    <w:hidden/>
+    <w:semiHidden/>
+    <w:rsid w:val="00CA4CD1"/>
+    <w:pPr>
+      <w:spacing w:after="0"/>
+    </w:pPr>
+    <w:rPr>
+      <w:rFonts w:ascii="Times New Roman" w:hAnsi="Times New Roman"/>
+    </w:rPr>
+  </w:style>
+  <w:style w:type="character" w:styleId="PlaceholderText">
+    <w:name w:val="Placeholder Text"/>
+    <w:basedOn w:val="DefaultParagraphFont"/>
+    <w:semiHidden/>
+    <w:rsid w:val="00AF006F"/>
+    <w:rPr>
+      <w:color w:val="666666"/>
+    </w:rPr>
+  </w:style>
 </w:styles>
 </file>
 

</xml_diff>